<commit_message>
Add the analysis of the new condition
</commit_message>
<xml_diff>
--- a/DirectShow/Docs/实习笔记/02.docx
+++ b/DirectShow/Docs/实习笔记/02.docx
@@ -31,48 +31,6 @@
             <wp:extent cx="2419350" cy="1590675"/>
             <wp:effectExtent l="0" t="0" r="0" b="9525"/>
             <wp:docPr id="10" name="图片 10"/>
-            <wp:cNvGraphicFramePr>
-              <a:graphicFrameLocks xmlns:a="http://schemas.openxmlformats.org/drawingml/2006/main" noChangeAspect="1"/>
-            </wp:cNvGraphicFramePr>
-            <a:graphic xmlns:a="http://schemas.openxmlformats.org/drawingml/2006/main">
-              <a:graphicData uri="http://schemas.openxmlformats.org/drawingml/2006/picture">
-                <pic:pic xmlns:pic="http://schemas.openxmlformats.org/drawingml/2006/picture">
-                  <pic:nvPicPr>
-                    <pic:cNvPr id="0" name=""/>
-                    <pic:cNvPicPr/>
-                  </pic:nvPicPr>
-                  <pic:blipFill>
-                    <a:blip r:embed="rId8"/>
-                    <a:stretch>
-                      <a:fillRect/>
-                    </a:stretch>
-                  </pic:blipFill>
-                  <pic:spPr>
-                    <a:xfrm>
-                      <a:off x="0" y="0"/>
-                      <a:ext cx="2419350" cy="1590675"/>
-                    </a:xfrm>
-                    <a:prstGeom prst="rect">
-                      <a:avLst/>
-                    </a:prstGeom>
-                  </pic:spPr>
-                </pic:pic>
-              </a:graphicData>
-            </a:graphic>
-          </wp:inline>
-        </w:drawing>
-      </w:r>
-    </w:p>
-    <w:p>
-      <w:r>
-        <w:rPr>
-          <w:noProof/>
-        </w:rPr>
-        <w:drawing>
-          <wp:inline distT="0" distB="0" distL="0" distR="0" wp14:anchorId="18C07752" wp14:editId="2AAE47EE">
-            <wp:extent cx="495300" cy="1238250"/>
-            <wp:effectExtent l="0" t="0" r="0" b="0"/>
-            <wp:docPr id="12" name="图片 12"/>
             <wp:cNvGraphicFramePr>
               <a:graphicFrameLocks xmlns:a="http://schemas.openxmlformats.org/drawingml/2006/main" noChangeAspect="1"/>
             </wp:cNvGraphicFramePr>
@@ -92,7 +50,7 @@
                   <pic:spPr>
                     <a:xfrm>
                       <a:off x="0" y="0"/>
-                      <a:ext cx="495300" cy="1238250"/>
+                      <a:ext cx="2419350" cy="1590675"/>
                     </a:xfrm>
                     <a:prstGeom prst="rect">
                       <a:avLst/>
@@ -111,10 +69,10 @@
           <w:noProof/>
         </w:rPr>
         <w:drawing>
-          <wp:inline distT="0" distB="0" distL="0" distR="0" wp14:anchorId="45236572" wp14:editId="2B89A944">
-            <wp:extent cx="5274310" cy="3449057"/>
-            <wp:effectExtent l="0" t="0" r="2540" b="0"/>
-            <wp:docPr id="1" name="图片 1"/>
+          <wp:inline distT="0" distB="0" distL="0" distR="0" wp14:anchorId="18C07752" wp14:editId="2AAE47EE">
+            <wp:extent cx="495300" cy="1238250"/>
+            <wp:effectExtent l="0" t="0" r="0" b="0"/>
+            <wp:docPr id="12" name="图片 12"/>
             <wp:cNvGraphicFramePr>
               <a:graphicFrameLocks xmlns:a="http://schemas.openxmlformats.org/drawingml/2006/main" noChangeAspect="1"/>
             </wp:cNvGraphicFramePr>
@@ -134,7 +92,7 @@
                   <pic:spPr>
                     <a:xfrm>
                       <a:off x="0" y="0"/>
-                      <a:ext cx="5274310" cy="3449057"/>
+                      <a:ext cx="495300" cy="1238250"/>
                     </a:xfrm>
                     <a:prstGeom prst="rect">
                       <a:avLst/>
@@ -148,58 +106,15 @@
       </w:r>
     </w:p>
     <w:p>
-      <w:pPr>
-        <w:rPr>
-          <w:rFonts w:ascii="Arial" w:hAnsi="Arial" w:cs="Arial"/>
-          <w:color w:val="333333"/>
-          <w:szCs w:val="21"/>
-          <w:shd w:val="clear" w:color="auto" w:fill="FFFFFF"/>
-        </w:rPr>
-      </w:pPr>
-      <w:r>
-        <w:rPr>
-          <w:rFonts w:hint="eastAsia"/>
-        </w:rPr>
-        <w:t>还有缓存优化信息可以使用结构体</w:t>
-      </w:r>
-      <w:r>
-        <w:rPr>
-          <w:rFonts w:ascii="Arial" w:hAnsi="Arial" w:cs="Arial"/>
-          <w:color w:val="333333"/>
-          <w:szCs w:val="21"/>
-          <w:shd w:val="clear" w:color="auto" w:fill="FFFFFF"/>
-        </w:rPr>
-        <w:t>ALLOCATOR_PROPERTIES</w:t>
-      </w:r>
-      <w:r>
-        <w:rPr>
-          <w:rFonts w:ascii="Arial" w:hAnsi="Arial" w:cs="Arial" w:hint="eastAsia"/>
-          <w:color w:val="333333"/>
-          <w:szCs w:val="21"/>
-          <w:shd w:val="clear" w:color="auto" w:fill="FFFFFF"/>
-        </w:rPr>
-        <w:t>来描述。</w:t>
-      </w:r>
-    </w:p>
-    <w:p>
-      <w:pPr>
-        <w:rPr>
-          <w:rFonts w:ascii="Arial" w:hAnsi="Arial" w:cs="Arial"/>
-          <w:color w:val="333333"/>
-          <w:szCs w:val="21"/>
-          <w:shd w:val="clear" w:color="auto" w:fill="FFFFFF"/>
-        </w:rPr>
-      </w:pPr>
       <w:r>
         <w:rPr>
           <w:noProof/>
         </w:rPr>
-        <w:lastRenderedPageBreak/>
         <w:drawing>
-          <wp:inline distT="0" distB="0" distL="0" distR="0" wp14:anchorId="678DD718" wp14:editId="4781974C">
-            <wp:extent cx="3829050" cy="1009650"/>
-            <wp:effectExtent l="0" t="0" r="0" b="0"/>
-            <wp:docPr id="13" name="图片 13"/>
+          <wp:inline distT="0" distB="0" distL="0" distR="0" wp14:anchorId="45236572" wp14:editId="2B89A944">
+            <wp:extent cx="5274310" cy="3449057"/>
+            <wp:effectExtent l="0" t="0" r="2540" b="0"/>
+            <wp:docPr id="1" name="图片 1"/>
             <wp:cNvGraphicFramePr>
               <a:graphicFrameLocks xmlns:a="http://schemas.openxmlformats.org/drawingml/2006/main" noChangeAspect="1"/>
             </wp:cNvGraphicFramePr>
@@ -219,7 +134,7 @@
                   <pic:spPr>
                     <a:xfrm>
                       <a:off x="0" y="0"/>
-                      <a:ext cx="3829050" cy="1009650"/>
+                      <a:ext cx="5274310" cy="3449057"/>
                     </a:xfrm>
                     <a:prstGeom prst="rect">
                       <a:avLst/>
@@ -243,13 +158,48 @@
       </w:pPr>
       <w:r>
         <w:rPr>
+          <w:rFonts w:hint="eastAsia"/>
+        </w:rPr>
+        <w:t>还有缓存优化信息可以使用结构体</w:t>
+      </w:r>
+      <w:r>
+        <w:rPr>
+          <w:rFonts w:ascii="Arial" w:hAnsi="Arial" w:cs="Arial"/>
+          <w:color w:val="333333"/>
+          <w:szCs w:val="21"/>
+          <w:shd w:val="clear" w:color="auto" w:fill="FFFFFF"/>
+        </w:rPr>
+        <w:t>ALLOCATOR_PROPERTIES</w:t>
+      </w:r>
+      <w:r>
+        <w:rPr>
+          <w:rFonts w:ascii="Arial" w:hAnsi="Arial" w:cs="Arial" w:hint="eastAsia"/>
+          <w:color w:val="333333"/>
+          <w:szCs w:val="21"/>
+          <w:shd w:val="clear" w:color="auto" w:fill="FFFFFF"/>
+        </w:rPr>
+        <w:t>来描述。</w:t>
+      </w:r>
+    </w:p>
+    <w:p>
+      <w:pPr>
+        <w:rPr>
+          <w:rFonts w:ascii="Arial" w:hAnsi="Arial" w:cs="Arial"/>
+          <w:color w:val="333333"/>
+          <w:szCs w:val="21"/>
+          <w:shd w:val="clear" w:color="auto" w:fill="FFFFFF"/>
+        </w:rPr>
+      </w:pPr>
+      <w:r>
+        <w:rPr>
           <w:noProof/>
         </w:rPr>
+        <w:lastRenderedPageBreak/>
         <w:drawing>
-          <wp:inline distT="0" distB="0" distL="0" distR="0" wp14:anchorId="601AC769" wp14:editId="6CFC2507">
-            <wp:extent cx="5274310" cy="3456382"/>
-            <wp:effectExtent l="0" t="0" r="2540" b="0"/>
-            <wp:docPr id="14" name="图片 14"/>
+          <wp:inline distT="0" distB="0" distL="0" distR="0" wp14:anchorId="678DD718" wp14:editId="4781974C">
+            <wp:extent cx="3829050" cy="1009650"/>
+            <wp:effectExtent l="0" t="0" r="0" b="0"/>
+            <wp:docPr id="13" name="图片 13"/>
             <wp:cNvGraphicFramePr>
               <a:graphicFrameLocks xmlns:a="http://schemas.openxmlformats.org/drawingml/2006/main" noChangeAspect="1"/>
             </wp:cNvGraphicFramePr>
@@ -269,7 +219,7 @@
                   <pic:spPr>
                     <a:xfrm>
                       <a:off x="0" y="0"/>
-                      <a:ext cx="5274310" cy="3456382"/>
+                      <a:ext cx="3829050" cy="1009650"/>
                     </a:xfrm>
                     <a:prstGeom prst="rect">
                       <a:avLst/>
@@ -293,87 +243,13 @@
       </w:pPr>
       <w:r>
         <w:rPr>
-          <w:rFonts w:ascii="Arial" w:hAnsi="Arial" w:cs="Arial" w:hint="eastAsia"/>
-          <w:color w:val="333333"/>
-          <w:szCs w:val="21"/>
-          <w:shd w:val="clear" w:color="auto" w:fill="FFFFFF"/>
-        </w:rPr>
-        <w:t>缓存只有在连接</w:t>
-      </w:r>
-      <w:r>
-        <w:rPr>
-          <w:rFonts w:ascii="Arial" w:hAnsi="Arial" w:cs="Arial" w:hint="eastAsia"/>
-          <w:color w:val="333333"/>
-          <w:szCs w:val="21"/>
-          <w:shd w:val="clear" w:color="auto" w:fill="FFFFFF"/>
-        </w:rPr>
-        <w:t>Graph</w:t>
-      </w:r>
-      <w:r>
-        <w:rPr>
-          <w:rFonts w:ascii="Arial" w:hAnsi="Arial" w:cs="Arial" w:hint="eastAsia"/>
-          <w:color w:val="333333"/>
-          <w:szCs w:val="21"/>
-          <w:shd w:val="clear" w:color="auto" w:fill="FFFFFF"/>
-        </w:rPr>
-        <w:t>之后才会分配缓存。</w:t>
-      </w:r>
-    </w:p>
-    <w:p>
-      <w:pPr>
-        <w:rPr>
-          <w:rFonts w:ascii="Arial" w:hAnsi="Arial" w:cs="Arial"/>
-          <w:color w:val="333333"/>
-          <w:szCs w:val="21"/>
-          <w:shd w:val="clear" w:color="auto" w:fill="FFFFFF"/>
-        </w:rPr>
-      </w:pPr>
-      <w:r>
-        <w:rPr>
-          <w:rFonts w:ascii="Arial" w:hAnsi="Arial" w:cs="Arial" w:hint="eastAsia"/>
-          <w:color w:val="333333"/>
-          <w:szCs w:val="21"/>
-          <w:shd w:val="clear" w:color="auto" w:fill="FFFFFF"/>
-        </w:rPr>
-        <w:t>但是更改在</w:t>
-      </w:r>
-      <w:r>
-        <w:rPr>
-          <w:rFonts w:ascii="Arial" w:hAnsi="Arial" w:cs="Arial" w:hint="eastAsia"/>
-          <w:color w:val="333333"/>
-          <w:szCs w:val="21"/>
-          <w:shd w:val="clear" w:color="auto" w:fill="FFFFFF"/>
-        </w:rPr>
-        <w:t>Graph</w:t>
-      </w:r>
-      <w:r>
-        <w:rPr>
-          <w:rFonts w:ascii="Arial" w:hAnsi="Arial" w:cs="Arial" w:hint="eastAsia"/>
-          <w:color w:val="333333"/>
-          <w:szCs w:val="21"/>
-          <w:shd w:val="clear" w:color="auto" w:fill="FFFFFF"/>
-        </w:rPr>
-        <w:t>建立连接之后又出现了新的问题，就是出现无效指针，原因为只能使用结构体而不能使用指针进行参数的获取。</w:t>
-      </w:r>
-    </w:p>
-    <w:p>
-      <w:pPr>
-        <w:rPr>
-          <w:rFonts w:ascii="Arial" w:hAnsi="Arial" w:cs="Arial"/>
-          <w:color w:val="333333"/>
-          <w:szCs w:val="21"/>
-          <w:shd w:val="clear" w:color="auto" w:fill="FFFFFF"/>
-        </w:rPr>
-      </w:pPr>
-      <w:r>
-        <w:rPr>
           <w:noProof/>
         </w:rPr>
         <w:drawing>
-          <wp:inline distT="0" distB="0" distL="0" distR="0" wp14:anchorId="282A6EA6" wp14:editId="6B920B9A">
-            <wp:extent cx="5274310" cy="2196408"/>
+          <wp:inline distT="0" distB="0" distL="0" distR="0" wp14:anchorId="601AC769" wp14:editId="6CFC2507">
+            <wp:extent cx="5274310" cy="3456382"/>
             <wp:effectExtent l="0" t="0" r="2540" b="0"/>
-            <wp:docPr id="15" name="图片 15"/>
+            <wp:docPr id="14" name="图片 14"/>
             <wp:cNvGraphicFramePr>
               <a:graphicFrameLocks xmlns:a="http://schemas.openxmlformats.org/drawingml/2006/main" noChangeAspect="1"/>
             </wp:cNvGraphicFramePr>
@@ -393,7 +269,7 @@
                   <pic:spPr>
                     <a:xfrm>
                       <a:off x="0" y="0"/>
-                      <a:ext cx="5274310" cy="2196408"/>
+                      <a:ext cx="5274310" cy="3456382"/>
                     </a:xfrm>
                     <a:prstGeom prst="rect">
                       <a:avLst/>
@@ -422,7 +298,7 @@
           <w:szCs w:val="21"/>
           <w:shd w:val="clear" w:color="auto" w:fill="FFFFFF"/>
         </w:rPr>
-        <w:t>之后只要吧</w:t>
+        <w:t>缓存只有在连接</w:t>
       </w:r>
       <w:r>
         <w:rPr>
@@ -431,7 +307,7 @@
           <w:szCs w:val="21"/>
           <w:shd w:val="clear" w:color="auto" w:fill="FFFFFF"/>
         </w:rPr>
-        <w:t>prop</w:t>
+        <w:t>Graph</w:t>
       </w:r>
       <w:r>
         <w:rPr>
@@ -440,7 +316,7 @@
           <w:szCs w:val="21"/>
           <w:shd w:val="clear" w:color="auto" w:fill="FFFFFF"/>
         </w:rPr>
-        <w:t>改为结构体的声明并且传入指针就可以正常的获取缓存的参数了。</w:t>
+        <w:t>之后才会分配缓存。</w:t>
       </w:r>
     </w:p>
     <w:p>
@@ -454,14 +330,50 @@
       </w:pPr>
       <w:r>
         <w:rPr>
+          <w:rFonts w:ascii="Arial" w:hAnsi="Arial" w:cs="Arial" w:hint="eastAsia"/>
+          <w:color w:val="333333"/>
+          <w:szCs w:val="21"/>
+          <w:shd w:val="clear" w:color="auto" w:fill="FFFFFF"/>
+        </w:rPr>
+        <w:t>但是更改在</w:t>
+      </w:r>
+      <w:r>
+        <w:rPr>
+          <w:rFonts w:ascii="Arial" w:hAnsi="Arial" w:cs="Arial" w:hint="eastAsia"/>
+          <w:color w:val="333333"/>
+          <w:szCs w:val="21"/>
+          <w:shd w:val="clear" w:color="auto" w:fill="FFFFFF"/>
+        </w:rPr>
+        <w:t>Graph</w:t>
+      </w:r>
+      <w:r>
+        <w:rPr>
+          <w:rFonts w:ascii="Arial" w:hAnsi="Arial" w:cs="Arial" w:hint="eastAsia"/>
+          <w:color w:val="333333"/>
+          <w:szCs w:val="21"/>
+          <w:shd w:val="clear" w:color="auto" w:fill="FFFFFF"/>
+        </w:rPr>
+        <w:t>建立连接之后又出现了新的问题，就是出现无效指针，原因为只能使用结构体而不能使用指针进行参数的获取。</w:t>
+      </w:r>
+    </w:p>
+    <w:p>
+      <w:pPr>
+        <w:rPr>
+          <w:rFonts w:ascii="Arial" w:hAnsi="Arial" w:cs="Arial"/>
+          <w:color w:val="333333"/>
+          <w:szCs w:val="21"/>
+          <w:shd w:val="clear" w:color="auto" w:fill="FFFFFF"/>
+        </w:rPr>
+      </w:pPr>
+      <w:r>
+        <w:rPr>
           <w:noProof/>
         </w:rPr>
-        <w:lastRenderedPageBreak/>
         <w:drawing>
-          <wp:inline distT="0" distB="0" distL="0" distR="0" wp14:anchorId="367A849D" wp14:editId="6757FBDD">
-            <wp:extent cx="5274310" cy="2212890"/>
+          <wp:inline distT="0" distB="0" distL="0" distR="0" wp14:anchorId="282A6EA6" wp14:editId="6B920B9A">
+            <wp:extent cx="5274310" cy="2196408"/>
             <wp:effectExtent l="0" t="0" r="2540" b="0"/>
-            <wp:docPr id="16" name="图片 16"/>
+            <wp:docPr id="15" name="图片 15"/>
             <wp:cNvGraphicFramePr>
               <a:graphicFrameLocks xmlns:a="http://schemas.openxmlformats.org/drawingml/2006/main" noChangeAspect="1"/>
             </wp:cNvGraphicFramePr>
@@ -481,7 +393,7 @@
                   <pic:spPr>
                     <a:xfrm>
                       <a:off x="0" y="0"/>
-                      <a:ext cx="5274310" cy="2212890"/>
+                      <a:ext cx="5274310" cy="2196408"/>
                     </a:xfrm>
                     <a:prstGeom prst="rect">
                       <a:avLst/>
@@ -510,7 +422,7 @@
           <w:szCs w:val="21"/>
           <w:shd w:val="clear" w:color="auto" w:fill="FFFFFF"/>
         </w:rPr>
-        <w:t>最后捕获下来的</w:t>
+        <w:t>之后只要吧</w:t>
       </w:r>
       <w:r>
         <w:rPr>
@@ -519,7 +431,7 @@
           <w:szCs w:val="21"/>
           <w:shd w:val="clear" w:color="auto" w:fill="FFFFFF"/>
         </w:rPr>
-        <w:t>USB</w:t>
+        <w:t>prop</w:t>
       </w:r>
       <w:r>
         <w:rPr>
@@ -528,7 +440,7 @@
           <w:szCs w:val="21"/>
           <w:shd w:val="clear" w:color="auto" w:fill="FFFFFF"/>
         </w:rPr>
-        <w:t>声卡的相关媒体以及缓存信息。</w:t>
+        <w:t>改为结构体的声明并且传入指针就可以正常的获取缓存的参数了。</w:t>
       </w:r>
     </w:p>
     <w:p>
@@ -544,11 +456,12 @@
         <w:rPr>
           <w:noProof/>
         </w:rPr>
+        <w:lastRenderedPageBreak/>
         <w:drawing>
-          <wp:inline distT="0" distB="0" distL="0" distR="0" wp14:anchorId="0FCC2632" wp14:editId="6BD97413">
-            <wp:extent cx="5274310" cy="3407546"/>
-            <wp:effectExtent l="0" t="0" r="2540" b="2540"/>
-            <wp:docPr id="17" name="图片 17"/>
+          <wp:inline distT="0" distB="0" distL="0" distR="0" wp14:anchorId="367A849D" wp14:editId="6757FBDD">
+            <wp:extent cx="5274310" cy="2212890"/>
+            <wp:effectExtent l="0" t="0" r="2540" b="0"/>
+            <wp:docPr id="16" name="图片 16"/>
             <wp:cNvGraphicFramePr>
               <a:graphicFrameLocks xmlns:a="http://schemas.openxmlformats.org/drawingml/2006/main" noChangeAspect="1"/>
             </wp:cNvGraphicFramePr>
@@ -568,7 +481,7 @@
                   <pic:spPr>
                     <a:xfrm>
                       <a:off x="0" y="0"/>
-                      <a:ext cx="5274310" cy="3407546"/>
+                      <a:ext cx="5274310" cy="2212890"/>
                     </a:xfrm>
                     <a:prstGeom prst="rect">
                       <a:avLst/>
@@ -583,21 +496,6 @@
     </w:p>
     <w:p>
       <w:pPr>
-        <w:pStyle w:val="1"/>
-        <w:rPr>
-          <w:shd w:val="clear" w:color="auto" w:fill="FFFFFF"/>
-        </w:rPr>
-      </w:pPr>
-      <w:r>
-        <w:rPr>
-          <w:rFonts w:hint="eastAsia"/>
-          <w:shd w:val="clear" w:color="auto" w:fill="FFFFFF"/>
-        </w:rPr>
-        <w:t>降低的延迟的主要思路有两种</w:t>
-      </w:r>
-    </w:p>
-    <w:p>
-      <w:pPr>
         <w:rPr>
           <w:rFonts w:ascii="Arial" w:hAnsi="Arial" w:cs="Arial"/>
           <w:color w:val="333333"/>
@@ -612,7 +510,7 @@
           <w:szCs w:val="21"/>
           <w:shd w:val="clear" w:color="auto" w:fill="FFFFFF"/>
         </w:rPr>
-        <w:t>根据相关资料，</w:t>
+        <w:t>最后捕获下来的</w:t>
       </w:r>
       <w:r>
         <w:rPr>
@@ -621,7 +519,7 @@
           <w:szCs w:val="21"/>
           <w:shd w:val="clear" w:color="auto" w:fill="FFFFFF"/>
         </w:rPr>
-        <w:t>Audio Capture</w:t>
+        <w:t>USB</w:t>
       </w:r>
       <w:r>
         <w:rPr>
@@ -630,35 +528,11 @@
           <w:szCs w:val="21"/>
           <w:shd w:val="clear" w:color="auto" w:fill="FFFFFF"/>
         </w:rPr>
-        <w:t>默认会设置容纳</w:t>
-      </w:r>
-      <w:r>
-        <w:rPr>
-          <w:rFonts w:ascii="Arial" w:hAnsi="Arial" w:cs="Arial" w:hint="eastAsia"/>
-          <w:color w:val="333333"/>
-          <w:szCs w:val="21"/>
-          <w:shd w:val="clear" w:color="auto" w:fill="FFFFFF"/>
-        </w:rPr>
-        <w:t>0.5s</w:t>
-      </w:r>
-      <w:r>
-        <w:rPr>
-          <w:rFonts w:ascii="Arial" w:hAnsi="Arial" w:cs="Arial" w:hint="eastAsia"/>
-          <w:color w:val="333333"/>
-          <w:szCs w:val="21"/>
-          <w:shd w:val="clear" w:color="auto" w:fill="FFFFFF"/>
-        </w:rPr>
-        <w:t>媒体的缓存区，</w:t>
-      </w:r>
-    </w:p>
-    <w:p>
-      <w:pPr>
-        <w:pStyle w:val="a4"/>
-        <w:numPr>
-          <w:ilvl w:val="0"/>
-          <w:numId w:val="1"/>
-        </w:numPr>
-        <w:ind w:firstLineChars="0"/>
+        <w:t>声卡的相关媒体以及缓存信息。</w:t>
+      </w:r>
+    </w:p>
+    <w:p>
+      <w:pPr>
         <w:rPr>
           <w:rFonts w:ascii="Arial" w:hAnsi="Arial" w:cs="Arial"/>
           <w:color w:val="333333"/>
@@ -668,73 +542,13 @@
       </w:pPr>
       <w:r>
         <w:rPr>
-          <w:rFonts w:ascii="Arial" w:hAnsi="Arial" w:cs="Arial" w:hint="eastAsia"/>
-          <w:color w:val="333333"/>
-          <w:szCs w:val="21"/>
-          <w:shd w:val="clear" w:color="auto" w:fill="FFFFFF"/>
-        </w:rPr>
-        <w:t>所以一种方法是简单粗暴的减小缓存区的大小；</w:t>
-      </w:r>
-    </w:p>
-    <w:p>
-      <w:pPr>
-        <w:pStyle w:val="a4"/>
-        <w:numPr>
-          <w:ilvl w:val="0"/>
-          <w:numId w:val="1"/>
-        </w:numPr>
-        <w:ind w:firstLineChars="0"/>
-        <w:rPr>
-          <w:rFonts w:ascii="Arial" w:hAnsi="Arial" w:cs="Arial"/>
-          <w:color w:val="333333"/>
-          <w:szCs w:val="21"/>
-          <w:shd w:val="clear" w:color="auto" w:fill="FFFFFF"/>
-        </w:rPr>
-      </w:pPr>
-      <w:r>
-        <w:rPr>
-          <w:rFonts w:ascii="Arial" w:hAnsi="Arial" w:cs="Arial" w:hint="eastAsia"/>
-          <w:color w:val="333333"/>
-          <w:szCs w:val="21"/>
-          <w:shd w:val="clear" w:color="auto" w:fill="FFFFFF"/>
-        </w:rPr>
-        <w:t>另外一种就是通过相关的公式以及录制的媒体的性质，一方面减小线入媒体的音质，另一个方面减小缓存区的大小。</w:t>
-      </w:r>
-    </w:p>
-    <w:p>
-      <w:pPr>
-        <w:pStyle w:val="1"/>
-        <w:rPr>
-          <w:shd w:val="clear" w:color="auto" w:fill="FFFFFF"/>
-        </w:rPr>
-      </w:pPr>
-      <w:r>
-        <w:rPr>
-          <w:rFonts w:hint="eastAsia"/>
-          <w:shd w:val="clear" w:color="auto" w:fill="FFFFFF"/>
-        </w:rPr>
-        <w:lastRenderedPageBreak/>
-        <w:t>再测延迟</w:t>
-      </w:r>
-    </w:p>
-    <w:p>
-      <w:pPr>
-        <w:rPr>
-          <w:rFonts w:ascii="Arial" w:hAnsi="Arial" w:cs="Arial"/>
-          <w:color w:val="333333"/>
-          <w:szCs w:val="21"/>
-          <w:shd w:val="clear" w:color="auto" w:fill="FFFFFF"/>
-        </w:rPr>
-      </w:pPr>
-      <w:r>
-        <w:rPr>
           <w:noProof/>
         </w:rPr>
         <w:drawing>
-          <wp:inline distT="0" distB="0" distL="0" distR="0" wp14:anchorId="7DC74880" wp14:editId="5446A06A">
-            <wp:extent cx="5274310" cy="3208539"/>
-            <wp:effectExtent l="0" t="0" r="2540" b="0"/>
-            <wp:docPr id="2" name="图片 2"/>
+          <wp:inline distT="0" distB="0" distL="0" distR="0" wp14:anchorId="0FCC2632" wp14:editId="6BD97413">
+            <wp:extent cx="5274310" cy="3407546"/>
+            <wp:effectExtent l="0" t="0" r="2540" b="2540"/>
+            <wp:docPr id="17" name="图片 17"/>
             <wp:cNvGraphicFramePr>
               <a:graphicFrameLocks xmlns:a="http://schemas.openxmlformats.org/drawingml/2006/main" noChangeAspect="1"/>
             </wp:cNvGraphicFramePr>
@@ -754,7 +568,7 @@
                   <pic:spPr>
                     <a:xfrm>
                       <a:off x="0" y="0"/>
-                      <a:ext cx="5274310" cy="3208539"/>
+                      <a:ext cx="5274310" cy="3407546"/>
                     </a:xfrm>
                     <a:prstGeom prst="rect">
                       <a:avLst/>
@@ -769,7 +583,21 @@
     </w:p>
     <w:p>
       <w:pPr>
-        <w:jc w:val="left"/>
+        <w:pStyle w:val="1"/>
+        <w:rPr>
+          <w:shd w:val="clear" w:color="auto" w:fill="FFFFFF"/>
+        </w:rPr>
+      </w:pPr>
+      <w:r>
+        <w:rPr>
+          <w:rFonts w:hint="eastAsia"/>
+          <w:shd w:val="clear" w:color="auto" w:fill="FFFFFF"/>
+        </w:rPr>
+        <w:t>降低的延迟的主要思路有两种</w:t>
+      </w:r>
+    </w:p>
+    <w:p>
+      <w:pPr>
         <w:rPr>
           <w:rFonts w:ascii="Arial" w:hAnsi="Arial" w:cs="Arial"/>
           <w:color w:val="333333"/>
@@ -784,12 +612,53 @@
           <w:szCs w:val="21"/>
           <w:shd w:val="clear" w:color="auto" w:fill="FFFFFF"/>
         </w:rPr>
-        <w:t>具体的延迟段</w:t>
-      </w:r>
-    </w:p>
-    <w:p>
-      <w:pPr>
-        <w:jc w:val="left"/>
+        <w:t>根据相关资料，</w:t>
+      </w:r>
+      <w:r>
+        <w:rPr>
+          <w:rFonts w:ascii="Arial" w:hAnsi="Arial" w:cs="Arial" w:hint="eastAsia"/>
+          <w:color w:val="333333"/>
+          <w:szCs w:val="21"/>
+          <w:shd w:val="clear" w:color="auto" w:fill="FFFFFF"/>
+        </w:rPr>
+        <w:t>Audio Capture</w:t>
+      </w:r>
+      <w:r>
+        <w:rPr>
+          <w:rFonts w:ascii="Arial" w:hAnsi="Arial" w:cs="Arial" w:hint="eastAsia"/>
+          <w:color w:val="333333"/>
+          <w:szCs w:val="21"/>
+          <w:shd w:val="clear" w:color="auto" w:fill="FFFFFF"/>
+        </w:rPr>
+        <w:t>默认会设置容纳</w:t>
+      </w:r>
+      <w:r>
+        <w:rPr>
+          <w:rFonts w:ascii="Arial" w:hAnsi="Arial" w:cs="Arial" w:hint="eastAsia"/>
+          <w:color w:val="333333"/>
+          <w:szCs w:val="21"/>
+          <w:shd w:val="clear" w:color="auto" w:fill="FFFFFF"/>
+        </w:rPr>
+        <w:t>0.5s</w:t>
+      </w:r>
+      <w:r>
+        <w:rPr>
+          <w:rFonts w:ascii="Arial" w:hAnsi="Arial" w:cs="Arial" w:hint="eastAsia"/>
+          <w:color w:val="333333"/>
+          <w:szCs w:val="21"/>
+          <w:shd w:val="clear" w:color="auto" w:fill="FFFFFF"/>
+        </w:rPr>
+        <w:t>媒体的缓存区，</w:t>
+      </w:r>
+    </w:p>
+    <w:p>
+      <w:pPr>
+        <w:pStyle w:val="a4"/>
+        <w:numPr>
+          <w:ilvl w:val="0"/>
+          <w:numId w:val="1"/>
+        </w:numPr>
+        <w:ind w:firstLineChars="0"/>
         <w:rPr>
           <w:rFonts w:ascii="Arial" w:hAnsi="Arial" w:cs="Arial"/>
           <w:color w:val="333333"/>
@@ -799,13 +668,73 @@
       </w:pPr>
       <w:r>
         <w:rPr>
+          <w:rFonts w:ascii="Arial" w:hAnsi="Arial" w:cs="Arial" w:hint="eastAsia"/>
+          <w:color w:val="333333"/>
+          <w:szCs w:val="21"/>
+          <w:shd w:val="clear" w:color="auto" w:fill="FFFFFF"/>
+        </w:rPr>
+        <w:t>所以一种方法是简单粗暴的减小缓存区的大小；</w:t>
+      </w:r>
+    </w:p>
+    <w:p>
+      <w:pPr>
+        <w:pStyle w:val="a4"/>
+        <w:numPr>
+          <w:ilvl w:val="0"/>
+          <w:numId w:val="1"/>
+        </w:numPr>
+        <w:ind w:firstLineChars="0"/>
+        <w:rPr>
+          <w:rFonts w:ascii="Arial" w:hAnsi="Arial" w:cs="Arial"/>
+          <w:color w:val="333333"/>
+          <w:szCs w:val="21"/>
+          <w:shd w:val="clear" w:color="auto" w:fill="FFFFFF"/>
+        </w:rPr>
+      </w:pPr>
+      <w:r>
+        <w:rPr>
+          <w:rFonts w:ascii="Arial" w:hAnsi="Arial" w:cs="Arial" w:hint="eastAsia"/>
+          <w:color w:val="333333"/>
+          <w:szCs w:val="21"/>
+          <w:shd w:val="clear" w:color="auto" w:fill="FFFFFF"/>
+        </w:rPr>
+        <w:t>另外一种就是通过相关的公式以及录制的媒体的性质，一方面减小线入媒体的音质，另一个方面减小缓存区的大小。</w:t>
+      </w:r>
+    </w:p>
+    <w:p>
+      <w:pPr>
+        <w:pStyle w:val="1"/>
+        <w:rPr>
+          <w:shd w:val="clear" w:color="auto" w:fill="FFFFFF"/>
+        </w:rPr>
+      </w:pPr>
+      <w:r>
+        <w:rPr>
+          <w:rFonts w:hint="eastAsia"/>
+          <w:shd w:val="clear" w:color="auto" w:fill="FFFFFF"/>
+        </w:rPr>
+        <w:lastRenderedPageBreak/>
+        <w:t>再测延迟</w:t>
+      </w:r>
+    </w:p>
+    <w:p>
+      <w:pPr>
+        <w:rPr>
+          <w:rFonts w:ascii="Arial" w:hAnsi="Arial" w:cs="Arial"/>
+          <w:color w:val="333333"/>
+          <w:szCs w:val="21"/>
+          <w:shd w:val="clear" w:color="auto" w:fill="FFFFFF"/>
+        </w:rPr>
+      </w:pPr>
+      <w:r>
+        <w:rPr>
           <w:noProof/>
         </w:rPr>
         <w:drawing>
-          <wp:inline distT="0" distB="0" distL="0" distR="0" wp14:anchorId="39CDE6EE" wp14:editId="2C1044F1">
+          <wp:inline distT="0" distB="0" distL="0" distR="0" wp14:anchorId="7DC74880" wp14:editId="5446A06A">
             <wp:extent cx="5274310" cy="3208539"/>
             <wp:effectExtent l="0" t="0" r="2540" b="0"/>
-            <wp:docPr id="3" name="图片 3"/>
+            <wp:docPr id="2" name="图片 2"/>
             <wp:cNvGraphicFramePr>
               <a:graphicFrameLocks xmlns:a="http://schemas.openxmlformats.org/drawingml/2006/main" noChangeAspect="1"/>
             </wp:cNvGraphicFramePr>
@@ -840,6 +769,77 @@
     </w:p>
     <w:p>
       <w:pPr>
+        <w:jc w:val="left"/>
+        <w:rPr>
+          <w:rFonts w:ascii="Arial" w:hAnsi="Arial" w:cs="Arial"/>
+          <w:color w:val="333333"/>
+          <w:szCs w:val="21"/>
+          <w:shd w:val="clear" w:color="auto" w:fill="FFFFFF"/>
+        </w:rPr>
+      </w:pPr>
+      <w:r>
+        <w:rPr>
+          <w:rFonts w:ascii="Arial" w:hAnsi="Arial" w:cs="Arial" w:hint="eastAsia"/>
+          <w:color w:val="333333"/>
+          <w:szCs w:val="21"/>
+          <w:shd w:val="clear" w:color="auto" w:fill="FFFFFF"/>
+        </w:rPr>
+        <w:t>具体的延迟段</w:t>
+      </w:r>
+    </w:p>
+    <w:p>
+      <w:pPr>
+        <w:jc w:val="left"/>
+        <w:rPr>
+          <w:rFonts w:ascii="Arial" w:hAnsi="Arial" w:cs="Arial"/>
+          <w:color w:val="333333"/>
+          <w:szCs w:val="21"/>
+          <w:shd w:val="clear" w:color="auto" w:fill="FFFFFF"/>
+        </w:rPr>
+      </w:pPr>
+      <w:r>
+        <w:rPr>
+          <w:noProof/>
+        </w:rPr>
+        <w:drawing>
+          <wp:inline distT="0" distB="0" distL="0" distR="0" wp14:anchorId="39CDE6EE" wp14:editId="2C1044F1">
+            <wp:extent cx="5274310" cy="3208539"/>
+            <wp:effectExtent l="0" t="0" r="2540" b="0"/>
+            <wp:docPr id="3" name="图片 3"/>
+            <wp:cNvGraphicFramePr>
+              <a:graphicFrameLocks xmlns:a="http://schemas.openxmlformats.org/drawingml/2006/main" noChangeAspect="1"/>
+            </wp:cNvGraphicFramePr>
+            <a:graphic xmlns:a="http://schemas.openxmlformats.org/drawingml/2006/main">
+              <a:graphicData uri="http://schemas.openxmlformats.org/drawingml/2006/picture">
+                <pic:pic xmlns:pic="http://schemas.openxmlformats.org/drawingml/2006/picture">
+                  <pic:nvPicPr>
+                    <pic:cNvPr id="0" name=""/>
+                    <pic:cNvPicPr/>
+                  </pic:nvPicPr>
+                  <pic:blipFill>
+                    <a:blip r:embed="rId18"/>
+                    <a:stretch>
+                      <a:fillRect/>
+                    </a:stretch>
+                  </pic:blipFill>
+                  <pic:spPr>
+                    <a:xfrm>
+                      <a:off x="0" y="0"/>
+                      <a:ext cx="5274310" cy="3208539"/>
+                    </a:xfrm>
+                    <a:prstGeom prst="rect">
+                      <a:avLst/>
+                    </a:prstGeom>
+                  </pic:spPr>
+                </pic:pic>
+              </a:graphicData>
+            </a:graphic>
+          </wp:inline>
+        </w:drawing>
+      </w:r>
+    </w:p>
+    <w:p>
+      <w:pPr>
         <w:pStyle w:val="1"/>
         <w:rPr>
           <w:shd w:val="clear" w:color="auto" w:fill="FFFFFF"/>
@@ -1206,19 +1206,27 @@
             <w:tcW w:w="2840" w:type="dxa"/>
           </w:tcPr>
           <w:p>
-            <w:pPr>
+            <w:proofErr w:type="spellStart"/>
+            <w:r>
               <w:rPr>
                 <w:rFonts w:hint="eastAsia"/>
               </w:rPr>
-            </w:pPr>
-            <w:proofErr w:type="spellStart"/>
+              <w:t>cbAlign</w:t>
+            </w:r>
+            <w:proofErr w:type="spellEnd"/>
+          </w:p>
+        </w:tc>
+        <w:tc>
+          <w:tcPr>
+            <w:tcW w:w="2841" w:type="dxa"/>
+          </w:tcPr>
+          <w:p>
             <w:r>
               <w:rPr>
                 <w:rFonts w:hint="eastAsia"/>
               </w:rPr>
-              <w:t>cbAlign</w:t>
-            </w:r>
-            <w:proofErr w:type="spellEnd"/>
+              <w:t>1</w:t>
+            </w:r>
           </w:p>
         </w:tc>
         <w:tc>
@@ -1226,29 +1234,6 @@
             <w:tcW w:w="2841" w:type="dxa"/>
           </w:tcPr>
           <w:p>
-            <w:pPr>
-              <w:rPr>
-                <w:rFonts w:hint="eastAsia"/>
-              </w:rPr>
-            </w:pPr>
-            <w:r>
-              <w:rPr>
-                <w:rFonts w:hint="eastAsia"/>
-              </w:rPr>
-              <w:t>1</w:t>
-            </w:r>
-          </w:p>
-        </w:tc>
-        <w:tc>
-          <w:tcPr>
-            <w:tcW w:w="2841" w:type="dxa"/>
-          </w:tcPr>
-          <w:p>
-            <w:pPr>
-              <w:rPr>
-                <w:rFonts w:hint="eastAsia"/>
-              </w:rPr>
-            </w:pPr>
             <w:r>
               <w:rPr>
                 <w:rFonts w:hint="eastAsia"/>
@@ -1264,19 +1249,27 @@
             <w:tcW w:w="2840" w:type="dxa"/>
           </w:tcPr>
           <w:p>
-            <w:pPr>
+            <w:proofErr w:type="spellStart"/>
+            <w:r>
               <w:rPr>
                 <w:rFonts w:hint="eastAsia"/>
               </w:rPr>
-            </w:pPr>
-            <w:proofErr w:type="spellStart"/>
+              <w:t>cbBuffer</w:t>
+            </w:r>
+            <w:proofErr w:type="spellEnd"/>
+          </w:p>
+        </w:tc>
+        <w:tc>
+          <w:tcPr>
+            <w:tcW w:w="2841" w:type="dxa"/>
+          </w:tcPr>
+          <w:p>
             <w:r>
               <w:rPr>
                 <w:rFonts w:hint="eastAsia"/>
               </w:rPr>
-              <w:t>cbBuffer</w:t>
-            </w:r>
-            <w:proofErr w:type="spellEnd"/>
+              <w:t>88200</w:t>
+            </w:r>
           </w:p>
         </w:tc>
         <w:tc>
@@ -1284,29 +1277,6 @@
             <w:tcW w:w="2841" w:type="dxa"/>
           </w:tcPr>
           <w:p>
-            <w:pPr>
-              <w:rPr>
-                <w:rFonts w:hint="eastAsia"/>
-              </w:rPr>
-            </w:pPr>
-            <w:r>
-              <w:rPr>
-                <w:rFonts w:hint="eastAsia"/>
-              </w:rPr>
-              <w:t>88200</w:t>
-            </w:r>
-          </w:p>
-        </w:tc>
-        <w:tc>
-          <w:tcPr>
-            <w:tcW w:w="2841" w:type="dxa"/>
-          </w:tcPr>
-          <w:p>
-            <w:pPr>
-              <w:rPr>
-                <w:rFonts w:hint="eastAsia"/>
-              </w:rPr>
-            </w:pPr>
             <w:r>
               <w:rPr>
                 <w:rFonts w:hint="eastAsia"/>
@@ -1322,19 +1292,27 @@
             <w:tcW w:w="2840" w:type="dxa"/>
           </w:tcPr>
           <w:p>
-            <w:pPr>
+            <w:proofErr w:type="spellStart"/>
+            <w:r>
               <w:rPr>
                 <w:rFonts w:hint="eastAsia"/>
               </w:rPr>
-            </w:pPr>
-            <w:proofErr w:type="spellStart"/>
+              <w:t>cbPrefix</w:t>
+            </w:r>
+            <w:proofErr w:type="spellEnd"/>
+          </w:p>
+        </w:tc>
+        <w:tc>
+          <w:tcPr>
+            <w:tcW w:w="2841" w:type="dxa"/>
+          </w:tcPr>
+          <w:p>
             <w:r>
               <w:rPr>
                 <w:rFonts w:hint="eastAsia"/>
               </w:rPr>
-              <w:t>cbPrefix</w:t>
-            </w:r>
-            <w:proofErr w:type="spellEnd"/>
+              <w:t>0</w:t>
+            </w:r>
           </w:p>
         </w:tc>
         <w:tc>
@@ -1342,29 +1320,6 @@
             <w:tcW w:w="2841" w:type="dxa"/>
           </w:tcPr>
           <w:p>
-            <w:pPr>
-              <w:rPr>
-                <w:rFonts w:hint="eastAsia"/>
-              </w:rPr>
-            </w:pPr>
-            <w:r>
-              <w:rPr>
-                <w:rFonts w:hint="eastAsia"/>
-              </w:rPr>
-              <w:t>0</w:t>
-            </w:r>
-          </w:p>
-        </w:tc>
-        <w:tc>
-          <w:tcPr>
-            <w:tcW w:w="2841" w:type="dxa"/>
-          </w:tcPr>
-          <w:p>
-            <w:pPr>
-              <w:rPr>
-                <w:rFonts w:hint="eastAsia"/>
-              </w:rPr>
-            </w:pPr>
             <w:r>
               <w:rPr>
                 <w:rFonts w:hint="eastAsia"/>
@@ -1380,16 +1335,11 @@
             <w:tcW w:w="2840" w:type="dxa"/>
           </w:tcPr>
           <w:p>
-            <w:pPr>
+            <w:proofErr w:type="spellStart"/>
+            <w:r>
               <w:rPr>
                 <w:rFonts w:hint="eastAsia"/>
               </w:rPr>
-            </w:pPr>
-            <w:proofErr w:type="spellStart"/>
-            <w:r>
-              <w:rPr>
-                <w:rFonts w:hint="eastAsia"/>
-              </w:rPr>
               <w:t>cBuffers</w:t>
             </w:r>
             <w:proofErr w:type="spellEnd"/>
@@ -1400,11 +1350,6 @@
             <w:tcW w:w="2841" w:type="dxa"/>
           </w:tcPr>
           <w:p>
-            <w:pPr>
-              <w:rPr>
-                <w:rFonts w:hint="eastAsia"/>
-              </w:rPr>
-            </w:pPr>
             <w:r>
               <w:rPr>
                 <w:rFonts w:hint="eastAsia"/>
@@ -1431,23 +1376,15 @@
     <w:p>
       <w:pPr>
         <w:pStyle w:val="2"/>
+      </w:pPr>
+      <w:r>
         <w:rPr>
           <w:rFonts w:hint="eastAsia"/>
         </w:rPr>
-      </w:pPr>
-      <w:r>
-        <w:rPr>
-          <w:rFonts w:hint="eastAsia"/>
-        </w:rPr>
         <w:t>公式总结可得</w:t>
       </w:r>
     </w:p>
     <w:p>
-      <w:pPr>
-        <w:rPr>
-          <w:rFonts w:hint="eastAsia"/>
-        </w:rPr>
-      </w:pPr>
       <m:oMathPara>
         <m:oMath>
           <m:r>
@@ -1472,7 +1409,7 @@
             <m:fPr>
               <m:ctrlPr>
                 <w:rPr>
-                  <w:rFonts w:ascii="Cambria Math"/>
+                  <w:rFonts w:ascii="Cambria Math" w:hAnsi="Cambria Math"/>
                 </w:rPr>
               </m:ctrlPr>
             </m:fPr>
@@ -1533,11 +1470,6 @@
       </m:oMathPara>
     </w:p>
     <w:p>
-      <w:pPr>
-        <w:rPr>
-          <w:rFonts w:hint="eastAsia"/>
-        </w:rPr>
-      </w:pPr>
       <m:oMathPara>
         <m:oMath>
           <m:r>
@@ -1562,7 +1494,7 @@
             <m:fPr>
               <m:ctrlPr>
                 <w:rPr>
-                  <w:rFonts w:ascii="Cambria Math"/>
+                  <w:rFonts w:ascii="Cambria Math" w:hAnsi="Cambria Math"/>
                 </w:rPr>
               </m:ctrlPr>
             </m:fPr>
@@ -1595,18 +1527,13 @@
     <w:p>
       <w:pPr>
         <w:pStyle w:val="1"/>
+      </w:pPr>
+      <w:r>
         <w:rPr>
           <w:rFonts w:hint="eastAsia"/>
         </w:rPr>
-      </w:pPr>
-      <w:r>
-        <w:rPr>
-          <w:rFonts w:hint="eastAsia"/>
-        </w:rPr>
         <w:t>系统延迟优化</w:t>
       </w:r>
-      <w:bookmarkStart w:id="0" w:name="_GoBack"/>
-      <w:bookmarkEnd w:id="0"/>
     </w:p>
     <w:p>
       <w:pPr>
@@ -1615,17 +1542,46 @@
         <w:adjustRightInd w:val="0"/>
         <w:jc w:val="left"/>
         <w:rPr>
+          <w:rFonts w:ascii="NSimSun" w:hAnsi="NSimSun" w:cs="NSimSun"/>
+          <w:kern w:val="0"/>
+          <w:sz w:val="19"/>
+          <w:szCs w:val="19"/>
+        </w:rPr>
+      </w:pPr>
+      <w:r>
+        <w:rPr>
+          <w:rFonts w:hint="eastAsia"/>
+        </w:rPr>
+        <w:t>需要注意的是在使用方法</w:t>
+      </w:r>
+      <w:proofErr w:type="spellStart"/>
+      <w:r>
+        <w:rPr>
+          <w:rFonts w:ascii="NSimSun" w:hAnsi="NSimSun" w:cs="NSimSun"/>
+          <w:kern w:val="0"/>
+          <w:sz w:val="19"/>
+          <w:szCs w:val="19"/>
+        </w:rPr>
+        <w:t>IAMBufferNegotiation</w:t>
+      </w:r>
+      <w:proofErr w:type="spellEnd"/>
+      <w:r>
+        <w:rPr>
           <w:rFonts w:ascii="NSimSun" w:hAnsi="NSimSun" w:cs="NSimSun" w:hint="eastAsia"/>
           <w:kern w:val="0"/>
           <w:sz w:val="19"/>
           <w:szCs w:val="19"/>
         </w:rPr>
-      </w:pPr>
-      <w:r>
-        <w:rPr>
-          <w:rFonts w:hint="eastAsia"/>
-        </w:rPr>
-        <w:t>需要注意的是在使用方法</w:t>
+        <w:t>::</w:t>
+      </w:r>
+      <w:r>
+        <w:rPr>
+          <w:rFonts w:ascii="NSimSun" w:hAnsi="NSimSun" w:cs="NSimSun"/>
+          <w:kern w:val="0"/>
+          <w:sz w:val="19"/>
+          <w:szCs w:val="19"/>
+        </w:rPr>
+        <w:t xml:space="preserve"> </w:t>
       </w:r>
       <w:proofErr w:type="spellStart"/>
       <w:r>
@@ -1635,7 +1591,7 @@
           <w:sz w:val="19"/>
           <w:szCs w:val="19"/>
         </w:rPr>
-        <w:t>IAMBufferNegotiation</w:t>
+        <w:t>SuggestAllocatorProperties</w:t>
       </w:r>
       <w:proofErr w:type="spellEnd"/>
       <w:r>
@@ -1645,28 +1601,104 @@
           <w:sz w:val="19"/>
           <w:szCs w:val="19"/>
         </w:rPr>
-        <w:t>::</w:t>
-      </w:r>
-      <w:r>
+        <w:t>(&amp;prop)</w:t>
+      </w:r>
+      <w:r>
+        <w:rPr>
+          <w:rFonts w:ascii="NSimSun" w:hAnsi="NSimSun" w:cs="NSimSun" w:hint="eastAsia"/>
+          <w:kern w:val="0"/>
+          <w:sz w:val="19"/>
+          <w:szCs w:val="19"/>
+        </w:rPr>
+        <w:t>的时候，务必要保证</w:t>
+      </w:r>
+      <w:r>
+        <w:rPr>
+          <w:rFonts w:ascii="NSimSun" w:hAnsi="NSimSun" w:cs="NSimSun" w:hint="eastAsia"/>
+          <w:kern w:val="0"/>
+          <w:sz w:val="19"/>
+          <w:szCs w:val="19"/>
+        </w:rPr>
+        <w:t>Capture</w:t>
+      </w:r>
+      <w:r>
+        <w:rPr>
+          <w:rFonts w:ascii="NSimSun" w:hAnsi="NSimSun" w:cs="NSimSun" w:hint="eastAsia"/>
+          <w:kern w:val="0"/>
+          <w:sz w:val="19"/>
+          <w:szCs w:val="19"/>
+        </w:rPr>
+        <w:t>接口未连接。</w:t>
+      </w:r>
+    </w:p>
+    <w:p>
+      <w:pPr>
+        <w:autoSpaceDE w:val="0"/>
+        <w:autoSpaceDN w:val="0"/>
+        <w:adjustRightInd w:val="0"/>
+        <w:jc w:val="left"/>
         <w:rPr>
           <w:rFonts w:ascii="NSimSun" w:hAnsi="NSimSun" w:cs="NSimSun"/>
           <w:kern w:val="0"/>
           <w:sz w:val="19"/>
           <w:szCs w:val="19"/>
         </w:rPr>
-        <w:t xml:space="preserve"> </w:t>
-      </w:r>
-      <w:proofErr w:type="spellStart"/>
-      <w:r>
+      </w:pPr>
+      <w:r>
+        <w:rPr>
+          <w:noProof/>
+        </w:rPr>
+        <w:lastRenderedPageBreak/>
+        <w:drawing>
+          <wp:inline distT="0" distB="0" distL="0" distR="0" wp14:anchorId="449E7F9E" wp14:editId="083DBBF9">
+            <wp:extent cx="5274310" cy="3208539"/>
+            <wp:effectExtent l="0" t="0" r="2540" b="0"/>
+            <wp:docPr id="4" name="图片 4"/>
+            <wp:cNvGraphicFramePr>
+              <a:graphicFrameLocks xmlns:a="http://schemas.openxmlformats.org/drawingml/2006/main" noChangeAspect="1"/>
+            </wp:cNvGraphicFramePr>
+            <a:graphic xmlns:a="http://schemas.openxmlformats.org/drawingml/2006/main">
+              <a:graphicData uri="http://schemas.openxmlformats.org/drawingml/2006/picture">
+                <pic:pic xmlns:pic="http://schemas.openxmlformats.org/drawingml/2006/picture">
+                  <pic:nvPicPr>
+                    <pic:cNvPr id="0" name=""/>
+                    <pic:cNvPicPr/>
+                  </pic:nvPicPr>
+                  <pic:blipFill>
+                    <a:blip r:embed="rId19"/>
+                    <a:stretch>
+                      <a:fillRect/>
+                    </a:stretch>
+                  </pic:blipFill>
+                  <pic:spPr>
+                    <a:xfrm>
+                      <a:off x="0" y="0"/>
+                      <a:ext cx="5274310" cy="3208539"/>
+                    </a:xfrm>
+                    <a:prstGeom prst="rect">
+                      <a:avLst/>
+                    </a:prstGeom>
+                  </pic:spPr>
+                </pic:pic>
+              </a:graphicData>
+            </a:graphic>
+          </wp:inline>
+        </w:drawing>
+      </w:r>
+    </w:p>
+    <w:p>
+      <w:pPr>
+        <w:autoSpaceDE w:val="0"/>
+        <w:autoSpaceDN w:val="0"/>
+        <w:adjustRightInd w:val="0"/>
+        <w:jc w:val="left"/>
         <w:rPr>
           <w:rFonts w:ascii="NSimSun" w:hAnsi="NSimSun" w:cs="NSimSun"/>
           <w:kern w:val="0"/>
           <w:sz w:val="19"/>
           <w:szCs w:val="19"/>
         </w:rPr>
-        <w:t>SuggestAllocatorProperties</w:t>
-      </w:r>
-      <w:proofErr w:type="spellEnd"/>
+      </w:pPr>
       <w:r>
         <w:rPr>
           <w:rFonts w:ascii="NSimSun" w:hAnsi="NSimSun" w:cs="NSimSun" w:hint="eastAsia"/>
@@ -1674,7 +1706,7 @@
           <w:sz w:val="19"/>
           <w:szCs w:val="19"/>
         </w:rPr>
-        <w:t>(&amp;prop)</w:t>
+        <w:t>当使用下列的</w:t>
       </w:r>
       <w:r>
         <w:rPr>
@@ -1683,7 +1715,7 @@
           <w:sz w:val="19"/>
           <w:szCs w:val="19"/>
         </w:rPr>
-        <w:t>的时候，务必要保证</w:t>
+        <w:t>Buffer</w:t>
       </w:r>
       <w:r>
         <w:rPr>
@@ -1692,8 +1724,386 @@
           <w:sz w:val="19"/>
           <w:szCs w:val="19"/>
         </w:rPr>
-        <w:t>Capture</w:t>
-      </w:r>
+        <w:t>属性优化之后，延迟得到改善。</w:t>
+      </w:r>
+    </w:p>
+    <w:tbl>
+      <w:tblPr>
+        <w:tblStyle w:val="a5"/>
+        <w:tblW w:w="0" w:type="auto"/>
+        <w:tblLook w:val="04A0" w:firstRow="1" w:lastRow="0" w:firstColumn="1" w:lastColumn="0" w:noHBand="0" w:noVBand="1"/>
+      </w:tblPr>
+      <w:tblGrid>
+        <w:gridCol w:w="2840"/>
+        <w:gridCol w:w="2841"/>
+        <w:gridCol w:w="2841"/>
+      </w:tblGrid>
+      <w:tr>
+        <w:tc>
+          <w:tcPr>
+            <w:tcW w:w="2840" w:type="dxa"/>
+          </w:tcPr>
+          <w:p>
+            <w:pPr>
+              <w:autoSpaceDE w:val="0"/>
+              <w:autoSpaceDN w:val="0"/>
+              <w:adjustRightInd w:val="0"/>
+              <w:jc w:val="left"/>
+              <w:rPr>
+                <w:rFonts w:ascii="NSimSun" w:hAnsi="NSimSun" w:cs="NSimSun"/>
+                <w:kern w:val="0"/>
+                <w:sz w:val="19"/>
+                <w:szCs w:val="19"/>
+              </w:rPr>
+            </w:pPr>
+            <w:proofErr w:type="spellStart"/>
+            <w:r>
+              <w:rPr>
+                <w:rFonts w:ascii="NSimSun" w:hAnsi="NSimSun" w:cs="NSimSun" w:hint="eastAsia"/>
+                <w:kern w:val="0"/>
+                <w:sz w:val="19"/>
+                <w:szCs w:val="19"/>
+              </w:rPr>
+              <w:t>cbAlign</w:t>
+            </w:r>
+            <w:proofErr w:type="spellEnd"/>
+          </w:p>
+        </w:tc>
+        <w:tc>
+          <w:tcPr>
+            <w:tcW w:w="2841" w:type="dxa"/>
+          </w:tcPr>
+          <w:p>
+            <w:pPr>
+              <w:autoSpaceDE w:val="0"/>
+              <w:autoSpaceDN w:val="0"/>
+              <w:adjustRightInd w:val="0"/>
+              <w:jc w:val="left"/>
+              <w:rPr>
+                <w:rFonts w:ascii="NSimSun" w:hAnsi="NSimSun" w:cs="NSimSun"/>
+                <w:kern w:val="0"/>
+                <w:sz w:val="19"/>
+                <w:szCs w:val="19"/>
+              </w:rPr>
+            </w:pPr>
+            <w:r>
+              <w:rPr>
+                <w:rFonts w:ascii="NSimSun" w:hAnsi="NSimSun" w:cs="NSimSun" w:hint="eastAsia"/>
+                <w:kern w:val="0"/>
+                <w:sz w:val="19"/>
+                <w:szCs w:val="19"/>
+              </w:rPr>
+              <w:t>1</w:t>
+            </w:r>
+          </w:p>
+        </w:tc>
+        <w:tc>
+          <w:tcPr>
+            <w:tcW w:w="2841" w:type="dxa"/>
+          </w:tcPr>
+          <w:p>
+            <w:pPr>
+              <w:autoSpaceDE w:val="0"/>
+              <w:autoSpaceDN w:val="0"/>
+              <w:adjustRightInd w:val="0"/>
+              <w:jc w:val="left"/>
+              <w:rPr>
+                <w:rFonts w:ascii="NSimSun" w:hAnsi="NSimSun" w:cs="NSimSun"/>
+                <w:kern w:val="0"/>
+                <w:sz w:val="19"/>
+                <w:szCs w:val="19"/>
+              </w:rPr>
+            </w:pPr>
+            <w:r>
+              <w:rPr>
+                <w:rFonts w:ascii="NSimSun" w:hAnsi="NSimSun" w:cs="NSimSun" w:hint="eastAsia"/>
+                <w:kern w:val="0"/>
+                <w:sz w:val="19"/>
+                <w:szCs w:val="19"/>
+              </w:rPr>
+              <w:t>未知</w:t>
+            </w:r>
+          </w:p>
+        </w:tc>
+      </w:tr>
+      <w:tr>
+        <w:tc>
+          <w:tcPr>
+            <w:tcW w:w="2840" w:type="dxa"/>
+          </w:tcPr>
+          <w:p>
+            <w:pPr>
+              <w:autoSpaceDE w:val="0"/>
+              <w:autoSpaceDN w:val="0"/>
+              <w:adjustRightInd w:val="0"/>
+              <w:jc w:val="left"/>
+              <w:rPr>
+                <w:rFonts w:ascii="NSimSun" w:hAnsi="NSimSun" w:cs="NSimSun"/>
+                <w:kern w:val="0"/>
+                <w:sz w:val="19"/>
+                <w:szCs w:val="19"/>
+              </w:rPr>
+            </w:pPr>
+            <w:proofErr w:type="spellStart"/>
+            <w:r>
+              <w:rPr>
+                <w:rFonts w:ascii="NSimSun" w:hAnsi="NSimSun" w:cs="NSimSun" w:hint="eastAsia"/>
+                <w:kern w:val="0"/>
+                <w:sz w:val="19"/>
+                <w:szCs w:val="19"/>
+              </w:rPr>
+              <w:t>cbBuffer</w:t>
+            </w:r>
+            <w:proofErr w:type="spellEnd"/>
+          </w:p>
+        </w:tc>
+        <w:tc>
+          <w:tcPr>
+            <w:tcW w:w="2841" w:type="dxa"/>
+          </w:tcPr>
+          <w:p>
+            <w:pPr>
+              <w:autoSpaceDE w:val="0"/>
+              <w:autoSpaceDN w:val="0"/>
+              <w:adjustRightInd w:val="0"/>
+              <w:jc w:val="left"/>
+              <w:rPr>
+                <w:rFonts w:ascii="NSimSun" w:hAnsi="NSimSun" w:cs="NSimSun"/>
+                <w:kern w:val="0"/>
+                <w:sz w:val="19"/>
+                <w:szCs w:val="19"/>
+              </w:rPr>
+            </w:pPr>
+            <w:r>
+              <w:rPr>
+                <w:rFonts w:ascii="NSimSun" w:hAnsi="NSimSun" w:cs="NSimSun" w:hint="eastAsia"/>
+                <w:kern w:val="0"/>
+                <w:sz w:val="19"/>
+                <w:szCs w:val="19"/>
+              </w:rPr>
+              <w:t>44100</w:t>
+            </w:r>
+          </w:p>
+        </w:tc>
+        <w:tc>
+          <w:tcPr>
+            <w:tcW w:w="2841" w:type="dxa"/>
+          </w:tcPr>
+          <w:p>
+            <w:pPr>
+              <w:autoSpaceDE w:val="0"/>
+              <w:autoSpaceDN w:val="0"/>
+              <w:adjustRightInd w:val="0"/>
+              <w:jc w:val="left"/>
+              <w:rPr>
+                <w:rFonts w:ascii="NSimSun" w:hAnsi="NSimSun" w:cs="NSimSun"/>
+                <w:kern w:val="0"/>
+                <w:sz w:val="19"/>
+                <w:szCs w:val="19"/>
+              </w:rPr>
+            </w:pPr>
+            <w:r>
+              <w:rPr>
+                <w:rFonts w:ascii="NSimSun" w:hAnsi="NSimSun" w:cs="NSimSun" w:hint="eastAsia"/>
+                <w:kern w:val="0"/>
+                <w:sz w:val="19"/>
+                <w:szCs w:val="19"/>
+              </w:rPr>
+              <w:t>缓存大小</w:t>
+            </w:r>
+          </w:p>
+        </w:tc>
+      </w:tr>
+      <w:tr>
+        <w:tc>
+          <w:tcPr>
+            <w:tcW w:w="2840" w:type="dxa"/>
+          </w:tcPr>
+          <w:p>
+            <w:pPr>
+              <w:autoSpaceDE w:val="0"/>
+              <w:autoSpaceDN w:val="0"/>
+              <w:adjustRightInd w:val="0"/>
+              <w:jc w:val="left"/>
+              <w:rPr>
+                <w:rFonts w:ascii="NSimSun" w:hAnsi="NSimSun" w:cs="NSimSun"/>
+                <w:kern w:val="0"/>
+                <w:sz w:val="19"/>
+                <w:szCs w:val="19"/>
+              </w:rPr>
+            </w:pPr>
+            <w:proofErr w:type="spellStart"/>
+            <w:r>
+              <w:rPr>
+                <w:rFonts w:ascii="NSimSun" w:hAnsi="NSimSun" w:cs="NSimSun" w:hint="eastAsia"/>
+                <w:kern w:val="0"/>
+                <w:sz w:val="19"/>
+                <w:szCs w:val="19"/>
+              </w:rPr>
+              <w:t>cbPrefix</w:t>
+            </w:r>
+            <w:proofErr w:type="spellEnd"/>
+          </w:p>
+        </w:tc>
+        <w:tc>
+          <w:tcPr>
+            <w:tcW w:w="2841" w:type="dxa"/>
+          </w:tcPr>
+          <w:p>
+            <w:pPr>
+              <w:autoSpaceDE w:val="0"/>
+              <w:autoSpaceDN w:val="0"/>
+              <w:adjustRightInd w:val="0"/>
+              <w:jc w:val="left"/>
+              <w:rPr>
+                <w:rFonts w:ascii="NSimSun" w:hAnsi="NSimSun" w:cs="NSimSun"/>
+                <w:kern w:val="0"/>
+                <w:sz w:val="19"/>
+                <w:szCs w:val="19"/>
+              </w:rPr>
+            </w:pPr>
+            <w:r>
+              <w:rPr>
+                <w:rFonts w:ascii="NSimSun" w:hAnsi="NSimSun" w:cs="NSimSun" w:hint="eastAsia"/>
+                <w:kern w:val="0"/>
+                <w:sz w:val="19"/>
+                <w:szCs w:val="19"/>
+              </w:rPr>
+              <w:t>0</w:t>
+            </w:r>
+          </w:p>
+        </w:tc>
+        <w:tc>
+          <w:tcPr>
+            <w:tcW w:w="2841" w:type="dxa"/>
+          </w:tcPr>
+          <w:p>
+            <w:pPr>
+              <w:autoSpaceDE w:val="0"/>
+              <w:autoSpaceDN w:val="0"/>
+              <w:adjustRightInd w:val="0"/>
+              <w:jc w:val="left"/>
+              <w:rPr>
+                <w:rFonts w:ascii="NSimSun" w:hAnsi="NSimSun" w:cs="NSimSun"/>
+                <w:kern w:val="0"/>
+                <w:sz w:val="19"/>
+                <w:szCs w:val="19"/>
+              </w:rPr>
+            </w:pPr>
+            <w:r>
+              <w:rPr>
+                <w:rFonts w:ascii="NSimSun" w:hAnsi="NSimSun" w:cs="NSimSun" w:hint="eastAsia"/>
+                <w:kern w:val="0"/>
+                <w:sz w:val="19"/>
+                <w:szCs w:val="19"/>
+              </w:rPr>
+              <w:t>未知</w:t>
+            </w:r>
+          </w:p>
+        </w:tc>
+      </w:tr>
+      <w:tr>
+        <w:tc>
+          <w:tcPr>
+            <w:tcW w:w="2840" w:type="dxa"/>
+          </w:tcPr>
+          <w:p>
+            <w:pPr>
+              <w:autoSpaceDE w:val="0"/>
+              <w:autoSpaceDN w:val="0"/>
+              <w:adjustRightInd w:val="0"/>
+              <w:jc w:val="left"/>
+              <w:rPr>
+                <w:rFonts w:ascii="NSimSun" w:hAnsi="NSimSun" w:cs="NSimSun"/>
+                <w:kern w:val="0"/>
+                <w:sz w:val="19"/>
+                <w:szCs w:val="19"/>
+              </w:rPr>
+            </w:pPr>
+            <w:proofErr w:type="spellStart"/>
+            <w:r>
+              <w:rPr>
+                <w:rFonts w:ascii="NSimSun" w:hAnsi="NSimSun" w:cs="NSimSun" w:hint="eastAsia"/>
+                <w:kern w:val="0"/>
+                <w:sz w:val="19"/>
+                <w:szCs w:val="19"/>
+              </w:rPr>
+              <w:t>cBuffers</w:t>
+            </w:r>
+            <w:proofErr w:type="spellEnd"/>
+          </w:p>
+        </w:tc>
+        <w:tc>
+          <w:tcPr>
+            <w:tcW w:w="2841" w:type="dxa"/>
+          </w:tcPr>
+          <w:p>
+            <w:pPr>
+              <w:autoSpaceDE w:val="0"/>
+              <w:autoSpaceDN w:val="0"/>
+              <w:adjustRightInd w:val="0"/>
+              <w:jc w:val="left"/>
+              <w:rPr>
+                <w:rFonts w:ascii="NSimSun" w:hAnsi="NSimSun" w:cs="NSimSun"/>
+                <w:kern w:val="0"/>
+                <w:sz w:val="19"/>
+                <w:szCs w:val="19"/>
+              </w:rPr>
+            </w:pPr>
+            <w:r>
+              <w:rPr>
+                <w:rFonts w:ascii="NSimSun" w:hAnsi="NSimSun" w:cs="NSimSun" w:hint="eastAsia"/>
+                <w:kern w:val="0"/>
+                <w:sz w:val="19"/>
+                <w:szCs w:val="19"/>
+              </w:rPr>
+              <w:t>4</w:t>
+            </w:r>
+          </w:p>
+        </w:tc>
+        <w:tc>
+          <w:tcPr>
+            <w:tcW w:w="2841" w:type="dxa"/>
+          </w:tcPr>
+          <w:p>
+            <w:pPr>
+              <w:autoSpaceDE w:val="0"/>
+              <w:autoSpaceDN w:val="0"/>
+              <w:adjustRightInd w:val="0"/>
+              <w:jc w:val="left"/>
+              <w:rPr>
+                <w:rFonts w:ascii="NSimSun" w:hAnsi="NSimSun" w:cs="NSimSun"/>
+                <w:kern w:val="0"/>
+                <w:sz w:val="19"/>
+                <w:szCs w:val="19"/>
+              </w:rPr>
+            </w:pPr>
+            <w:r>
+              <w:rPr>
+                <w:rFonts w:ascii="NSimSun" w:hAnsi="NSimSun" w:cs="NSimSun" w:hint="eastAsia"/>
+                <w:kern w:val="0"/>
+                <w:sz w:val="19"/>
+                <w:szCs w:val="19"/>
+              </w:rPr>
+              <w:t>未知</w:t>
+            </w:r>
+          </w:p>
+        </w:tc>
+      </w:tr>
+    </w:tbl>
+    <w:p>
+      <w:pPr>
+        <w:autoSpaceDE w:val="0"/>
+        <w:autoSpaceDN w:val="0"/>
+        <w:adjustRightInd w:val="0"/>
+        <w:jc w:val="left"/>
+        <w:rPr>
+          <w:rFonts w:ascii="NSimSun" w:hAnsi="NSimSun" w:cs="NSimSun"/>
+          <w:kern w:val="0"/>
+          <w:sz w:val="19"/>
+          <w:szCs w:val="19"/>
+        </w:rPr>
+      </w:pPr>
       <w:r>
         <w:rPr>
           <w:rFonts w:ascii="NSimSun" w:hAnsi="NSimSun" w:cs="NSimSun" w:hint="eastAsia"/>
@@ -1701,8 +2111,467 @@
           <w:sz w:val="19"/>
           <w:szCs w:val="19"/>
         </w:rPr>
-        <w:t>接口未连接。</w:t>
-      </w:r>
+        <w:t>具体延迟见下图：</w:t>
+      </w:r>
+    </w:p>
+    <w:p>
+      <w:pPr>
+        <w:autoSpaceDE w:val="0"/>
+        <w:autoSpaceDN w:val="0"/>
+        <w:adjustRightInd w:val="0"/>
+        <w:jc w:val="left"/>
+        <w:rPr>
+          <w:rFonts w:ascii="NSimSun" w:hAnsi="NSimSun" w:cs="NSimSun"/>
+          <w:kern w:val="0"/>
+          <w:sz w:val="19"/>
+          <w:szCs w:val="19"/>
+        </w:rPr>
+      </w:pPr>
+      <w:r>
+        <w:rPr>
+          <w:noProof/>
+        </w:rPr>
+        <w:drawing>
+          <wp:inline distT="0" distB="0" distL="0" distR="0" wp14:anchorId="2A45154B" wp14:editId="5DDE54EE">
+            <wp:extent cx="5274310" cy="3208539"/>
+            <wp:effectExtent l="0" t="0" r="2540" b="0"/>
+            <wp:docPr id="5" name="图片 5"/>
+            <wp:cNvGraphicFramePr>
+              <a:graphicFrameLocks xmlns:a="http://schemas.openxmlformats.org/drawingml/2006/main" noChangeAspect="1"/>
+            </wp:cNvGraphicFramePr>
+            <a:graphic xmlns:a="http://schemas.openxmlformats.org/drawingml/2006/main">
+              <a:graphicData uri="http://schemas.openxmlformats.org/drawingml/2006/picture">
+                <pic:pic xmlns:pic="http://schemas.openxmlformats.org/drawingml/2006/picture">
+                  <pic:nvPicPr>
+                    <pic:cNvPr id="0" name=""/>
+                    <pic:cNvPicPr/>
+                  </pic:nvPicPr>
+                  <pic:blipFill>
+                    <a:blip r:embed="rId20"/>
+                    <a:stretch>
+                      <a:fillRect/>
+                    </a:stretch>
+                  </pic:blipFill>
+                  <pic:spPr>
+                    <a:xfrm>
+                      <a:off x="0" y="0"/>
+                      <a:ext cx="5274310" cy="3208539"/>
+                    </a:xfrm>
+                    <a:prstGeom prst="rect">
+                      <a:avLst/>
+                    </a:prstGeom>
+                  </pic:spPr>
+                </pic:pic>
+              </a:graphicData>
+            </a:graphic>
+          </wp:inline>
+        </w:drawing>
+      </w:r>
+    </w:p>
+    <w:p>
+      <w:pPr>
+        <w:rPr>
+          <w:rFonts w:ascii="NSimSun" w:hAnsi="NSimSun" w:cs="NSimSun"/>
+          <w:kern w:val="0"/>
+          <w:sz w:val="19"/>
+          <w:szCs w:val="19"/>
+        </w:rPr>
+      </w:pPr>
+      <w:r>
+        <w:rPr>
+          <w:rFonts w:ascii="NSimSun" w:hAnsi="NSimSun" w:cs="NSimSun" w:hint="eastAsia"/>
+          <w:kern w:val="0"/>
+          <w:sz w:val="19"/>
+          <w:szCs w:val="19"/>
+        </w:rPr>
+        <w:t>起始点位</w:t>
+      </w:r>
+      <w:r>
+        <w:rPr>
+          <w:rFonts w:ascii="NSimSun" w:hAnsi="NSimSun" w:cs="NSimSun" w:hint="eastAsia"/>
+          <w:kern w:val="0"/>
+          <w:sz w:val="19"/>
+          <w:szCs w:val="19"/>
+        </w:rPr>
+        <w:t>48.283</w:t>
+      </w:r>
+    </w:p>
+    <w:p>
+      <w:pPr>
+        <w:jc w:val="left"/>
+        <w:rPr>
+          <w:rFonts w:ascii="NSimSun" w:hAnsi="NSimSun" w:cs="NSimSun"/>
+          <w:kern w:val="0"/>
+          <w:sz w:val="19"/>
+          <w:szCs w:val="19"/>
+        </w:rPr>
+      </w:pPr>
+      <w:r>
+        <w:rPr>
+          <w:rFonts w:ascii="NSimSun" w:hAnsi="NSimSun" w:cs="NSimSun" w:hint="eastAsia"/>
+          <w:kern w:val="0"/>
+          <w:sz w:val="19"/>
+          <w:szCs w:val="19"/>
+        </w:rPr>
+        <w:t>结束点位</w:t>
+      </w:r>
+      <w:r>
+        <w:rPr>
+          <w:rFonts w:ascii="NSimSun" w:hAnsi="NSimSun" w:cs="NSimSun" w:hint="eastAsia"/>
+          <w:kern w:val="0"/>
+          <w:sz w:val="19"/>
+          <w:szCs w:val="19"/>
+        </w:rPr>
+        <w:t>48.589</w:t>
+      </w:r>
+    </w:p>
+    <w:p>
+      <w:pPr>
+        <w:jc w:val="left"/>
+        <w:rPr>
+          <w:rFonts w:ascii="NSimSun" w:hAnsi="NSimSun" w:cs="NSimSun"/>
+          <w:kern w:val="0"/>
+          <w:sz w:val="19"/>
+          <w:szCs w:val="19"/>
+        </w:rPr>
+      </w:pPr>
+      <w:r>
+        <w:rPr>
+          <w:rFonts w:ascii="NSimSun" w:hAnsi="NSimSun" w:cs="NSimSun" w:hint="eastAsia"/>
+          <w:kern w:val="0"/>
+          <w:sz w:val="19"/>
+          <w:szCs w:val="19"/>
+        </w:rPr>
+        <w:t>延迟为</w:t>
+      </w:r>
+      <w:r>
+        <w:rPr>
+          <w:rFonts w:ascii="NSimSun" w:hAnsi="NSimSun" w:cs="NSimSun" w:hint="eastAsia"/>
+          <w:kern w:val="0"/>
+          <w:sz w:val="19"/>
+          <w:szCs w:val="19"/>
+        </w:rPr>
+        <w:t>307ms</w:t>
+      </w:r>
+    </w:p>
+    <w:p>
+      <w:r>
+        <w:br w:type="page"/>
+      </w:r>
+    </w:p>
+    <w:p>
+      <w:pPr>
+        <w:jc w:val="left"/>
+        <w:rPr>
+          <w:rFonts w:ascii="NSimSun" w:hAnsi="NSimSun" w:cs="NSimSun"/>
+          <w:kern w:val="0"/>
+          <w:sz w:val="19"/>
+          <w:szCs w:val="19"/>
+        </w:rPr>
+      </w:pPr>
+      <w:r>
+        <w:rPr>
+          <w:rFonts w:ascii="NSimSun" w:hAnsi="NSimSun" w:cs="NSimSun" w:hint="eastAsia"/>
+          <w:kern w:val="0"/>
+          <w:sz w:val="19"/>
+          <w:szCs w:val="19"/>
+        </w:rPr>
+        <w:lastRenderedPageBreak/>
+        <w:t>延迟有了较大的改观</w:t>
+      </w:r>
+    </w:p>
+    <w:p>
+      <w:pPr>
+        <w:jc w:val="left"/>
+        <w:rPr>
+          <w:rFonts w:ascii="NSimSun" w:hAnsi="NSimSun" w:cs="NSimSun" w:hint="eastAsia"/>
+          <w:kern w:val="0"/>
+          <w:sz w:val="19"/>
+          <w:szCs w:val="19"/>
+        </w:rPr>
+      </w:pPr>
+      <w:r>
+        <w:rPr>
+          <w:noProof/>
+        </w:rPr>
+        <w:drawing>
+          <wp:inline distT="0" distB="0" distL="0" distR="0" wp14:anchorId="3F878E10" wp14:editId="1A795767">
+            <wp:extent cx="2876550" cy="200025"/>
+            <wp:effectExtent l="0" t="0" r="0" b="9525"/>
+            <wp:docPr id="6" name="图片 6"/>
+            <wp:cNvGraphicFramePr>
+              <a:graphicFrameLocks xmlns:a="http://schemas.openxmlformats.org/drawingml/2006/main" noChangeAspect="1"/>
+            </wp:cNvGraphicFramePr>
+            <a:graphic xmlns:a="http://schemas.openxmlformats.org/drawingml/2006/main">
+              <a:graphicData uri="http://schemas.openxmlformats.org/drawingml/2006/picture">
+                <pic:pic xmlns:pic="http://schemas.openxmlformats.org/drawingml/2006/picture">
+                  <pic:nvPicPr>
+                    <pic:cNvPr id="0" name=""/>
+                    <pic:cNvPicPr/>
+                  </pic:nvPicPr>
+                  <pic:blipFill>
+                    <a:blip r:embed="rId21"/>
+                    <a:stretch>
+                      <a:fillRect/>
+                    </a:stretch>
+                  </pic:blipFill>
+                  <pic:spPr>
+                    <a:xfrm>
+                      <a:off x="0" y="0"/>
+                      <a:ext cx="2876550" cy="200025"/>
+                    </a:xfrm>
+                    <a:prstGeom prst="rect">
+                      <a:avLst/>
+                    </a:prstGeom>
+                  </pic:spPr>
+                </pic:pic>
+              </a:graphicData>
+            </a:graphic>
+          </wp:inline>
+        </w:drawing>
+      </w:r>
+    </w:p>
+    <w:p>
+      <w:pPr>
+        <w:jc w:val="left"/>
+        <w:rPr>
+          <w:rFonts w:ascii="NSimSun" w:hAnsi="NSimSun" w:cs="NSimSun" w:hint="eastAsia"/>
+          <w:kern w:val="0"/>
+          <w:sz w:val="19"/>
+          <w:szCs w:val="19"/>
+        </w:rPr>
+      </w:pPr>
+      <w:r>
+        <w:rPr>
+          <w:rFonts w:ascii="NSimSun" w:hAnsi="NSimSun" w:cs="NSimSun" w:hint="eastAsia"/>
+          <w:kern w:val="0"/>
+          <w:sz w:val="19"/>
+          <w:szCs w:val="19"/>
+        </w:rPr>
+        <w:t>文件为</w:t>
+      </w:r>
+      <w:r>
+        <w:rPr>
+          <w:rFonts w:ascii="NSimSun" w:hAnsi="NSimSun" w:cs="NSimSun" w:hint="eastAsia"/>
+          <w:kern w:val="0"/>
+          <w:sz w:val="19"/>
+          <w:szCs w:val="19"/>
+        </w:rPr>
+        <w:t>test5.wav</w:t>
+      </w:r>
+    </w:p>
+    <w:p>
+      <w:pPr>
+        <w:jc w:val="left"/>
+        <w:rPr>
+          <w:rFonts w:ascii="NSimSun" w:hAnsi="NSimSun" w:cs="NSimSun" w:hint="eastAsia"/>
+          <w:kern w:val="0"/>
+          <w:sz w:val="19"/>
+          <w:szCs w:val="19"/>
+        </w:rPr>
+      </w:pPr>
+    </w:p>
+    <w:p>
+      <w:pPr>
+        <w:jc w:val="left"/>
+        <w:rPr>
+          <w:rFonts w:ascii="NSimSun" w:hAnsi="NSimSun" w:cs="NSimSun" w:hint="eastAsia"/>
+          <w:kern w:val="0"/>
+          <w:sz w:val="19"/>
+          <w:szCs w:val="19"/>
+        </w:rPr>
+      </w:pPr>
+      <w:r>
+        <w:rPr>
+          <w:rFonts w:ascii="NSimSun" w:hAnsi="NSimSun" w:cs="NSimSun" w:hint="eastAsia"/>
+          <w:kern w:val="0"/>
+          <w:sz w:val="19"/>
+          <w:szCs w:val="19"/>
+        </w:rPr>
+        <w:t>未改之前的波形为</w:t>
+      </w:r>
+    </w:p>
+    <w:p>
+      <w:pPr>
+        <w:jc w:val="left"/>
+        <w:rPr>
+          <w:rFonts w:ascii="NSimSun" w:hAnsi="NSimSun" w:cs="NSimSun" w:hint="eastAsia"/>
+          <w:kern w:val="0"/>
+          <w:sz w:val="19"/>
+          <w:szCs w:val="19"/>
+        </w:rPr>
+      </w:pPr>
+      <w:r>
+        <w:rPr>
+          <w:noProof/>
+        </w:rPr>
+        <w:drawing>
+          <wp:inline distT="0" distB="0" distL="0" distR="0" wp14:anchorId="28FEA695" wp14:editId="3881FDA6">
+            <wp:extent cx="5274310" cy="2497972"/>
+            <wp:effectExtent l="0" t="0" r="2540" b="0"/>
+            <wp:docPr id="8" name="图片 8"/>
+            <wp:cNvGraphicFramePr>
+              <a:graphicFrameLocks xmlns:a="http://schemas.openxmlformats.org/drawingml/2006/main" noChangeAspect="1"/>
+            </wp:cNvGraphicFramePr>
+            <a:graphic xmlns:a="http://schemas.openxmlformats.org/drawingml/2006/main">
+              <a:graphicData uri="http://schemas.openxmlformats.org/drawingml/2006/picture">
+                <pic:pic xmlns:pic="http://schemas.openxmlformats.org/drawingml/2006/picture">
+                  <pic:nvPicPr>
+                    <pic:cNvPr id="0" name=""/>
+                    <pic:cNvPicPr/>
+                  </pic:nvPicPr>
+                  <pic:blipFill>
+                    <a:blip r:embed="rId22"/>
+                    <a:stretch>
+                      <a:fillRect/>
+                    </a:stretch>
+                  </pic:blipFill>
+                  <pic:spPr>
+                    <a:xfrm>
+                      <a:off x="0" y="0"/>
+                      <a:ext cx="5274310" cy="2497972"/>
+                    </a:xfrm>
+                    <a:prstGeom prst="rect">
+                      <a:avLst/>
+                    </a:prstGeom>
+                  </pic:spPr>
+                </pic:pic>
+              </a:graphicData>
+            </a:graphic>
+          </wp:inline>
+        </w:drawing>
+      </w:r>
+    </w:p>
+    <w:p>
+      <w:pPr>
+        <w:jc w:val="left"/>
+        <w:rPr>
+          <w:rFonts w:ascii="NSimSun" w:hAnsi="NSimSun" w:cs="NSimSun" w:hint="eastAsia"/>
+          <w:kern w:val="0"/>
+          <w:sz w:val="19"/>
+          <w:szCs w:val="19"/>
+        </w:rPr>
+      </w:pPr>
+      <w:r>
+        <w:rPr>
+          <w:rFonts w:ascii="NSimSun" w:hAnsi="NSimSun" w:cs="NSimSun" w:hint="eastAsia"/>
+          <w:kern w:val="0"/>
+          <w:sz w:val="19"/>
+          <w:szCs w:val="19"/>
+        </w:rPr>
+        <w:t>未改之前的延迟为</w:t>
+      </w:r>
+    </w:p>
+    <w:p>
+      <w:pPr>
+        <w:jc w:val="left"/>
+        <w:rPr>
+          <w:rFonts w:ascii="NSimSun" w:hAnsi="NSimSun" w:cs="NSimSun" w:hint="eastAsia"/>
+          <w:kern w:val="0"/>
+          <w:sz w:val="19"/>
+          <w:szCs w:val="19"/>
+        </w:rPr>
+      </w:pPr>
+      <w:r>
+        <w:rPr>
+          <w:noProof/>
+        </w:rPr>
+        <w:drawing>
+          <wp:inline distT="0" distB="0" distL="0" distR="0" wp14:anchorId="7C374901" wp14:editId="6FF8A259">
+            <wp:extent cx="2895600" cy="171450"/>
+            <wp:effectExtent l="0" t="0" r="0" b="0"/>
+            <wp:docPr id="7" name="图片 7"/>
+            <wp:cNvGraphicFramePr>
+              <a:graphicFrameLocks xmlns:a="http://schemas.openxmlformats.org/drawingml/2006/main" noChangeAspect="1"/>
+            </wp:cNvGraphicFramePr>
+            <a:graphic xmlns:a="http://schemas.openxmlformats.org/drawingml/2006/main">
+              <a:graphicData uri="http://schemas.openxmlformats.org/drawingml/2006/picture">
+                <pic:pic xmlns:pic="http://schemas.openxmlformats.org/drawingml/2006/picture">
+                  <pic:nvPicPr>
+                    <pic:cNvPr id="0" name=""/>
+                    <pic:cNvPicPr/>
+                  </pic:nvPicPr>
+                  <pic:blipFill>
+                    <a:blip r:embed="rId23"/>
+                    <a:stretch>
+                      <a:fillRect/>
+                    </a:stretch>
+                  </pic:blipFill>
+                  <pic:spPr>
+                    <a:xfrm>
+                      <a:off x="0" y="0"/>
+                      <a:ext cx="2895600" cy="171450"/>
+                    </a:xfrm>
+                    <a:prstGeom prst="rect">
+                      <a:avLst/>
+                    </a:prstGeom>
+                  </pic:spPr>
+                </pic:pic>
+              </a:graphicData>
+            </a:graphic>
+          </wp:inline>
+        </w:drawing>
+      </w:r>
+    </w:p>
+    <w:p>
+      <w:pPr>
+        <w:jc w:val="left"/>
+        <w:rPr>
+          <w:rFonts w:ascii="NSimSun" w:hAnsi="NSimSun" w:cs="NSimSun" w:hint="eastAsia"/>
+          <w:kern w:val="0"/>
+          <w:sz w:val="19"/>
+          <w:szCs w:val="19"/>
+        </w:rPr>
+      </w:pPr>
+      <w:r>
+        <w:rPr>
+          <w:rFonts w:ascii="NSimSun" w:hAnsi="NSimSun" w:cs="NSimSun" w:hint="eastAsia"/>
+          <w:kern w:val="0"/>
+          <w:sz w:val="19"/>
+          <w:szCs w:val="19"/>
+        </w:rPr>
+        <w:t>563ms</w:t>
+      </w:r>
+    </w:p>
+    <w:p>
+      <w:pPr>
+        <w:jc w:val="left"/>
+        <w:rPr>
+          <w:rFonts w:ascii="NSimSun" w:hAnsi="NSimSun" w:cs="NSimSun"/>
+          <w:kern w:val="0"/>
+          <w:sz w:val="19"/>
+          <w:szCs w:val="19"/>
+        </w:rPr>
+      </w:pPr>
+      <w:r>
+        <w:rPr>
+          <w:rFonts w:ascii="NSimSun" w:hAnsi="NSimSun" w:cs="NSimSun" w:hint="eastAsia"/>
+          <w:kern w:val="0"/>
+          <w:sz w:val="19"/>
+          <w:szCs w:val="19"/>
+        </w:rPr>
+        <w:t>可以基本上确定系统延迟为</w:t>
+      </w:r>
+      <w:r>
+        <w:rPr>
+          <w:rFonts w:ascii="NSimSun" w:hAnsi="NSimSun" w:cs="NSimSun" w:hint="eastAsia"/>
+          <w:kern w:val="0"/>
+          <w:sz w:val="19"/>
+          <w:szCs w:val="19"/>
+        </w:rPr>
+        <w:t>50-70ms</w:t>
+      </w:r>
+      <w:r>
+        <w:rPr>
+          <w:rFonts w:ascii="NSimSun" w:hAnsi="NSimSun" w:cs="NSimSun" w:hint="eastAsia"/>
+          <w:kern w:val="0"/>
+          <w:sz w:val="19"/>
+          <w:szCs w:val="19"/>
+        </w:rPr>
+        <w:t>之间。</w:t>
+      </w:r>
+      <w:bookmarkStart w:id="0" w:name="_GoBack"/>
+      <w:bookmarkEnd w:id="0"/>
     </w:p>
     <w:sectPr>
       <w:pgSz w:w="11906" w:h="16838"/>
@@ -2923,4 +3792,16 @@
   <a:objectDefaults/>
   <a:extraClrSchemeLst/>
 </a:theme>
+</file>
+
+<file path=customXml/item1.xml><?xml version="1.0" encoding="utf-8"?>
+<b:Sources xmlns:b="http://schemas.openxmlformats.org/officeDocument/2006/bibliography" xmlns="http://schemas.openxmlformats.org/officeDocument/2006/bibliography" SelectedStyle="\APA.XSL" StyleName="APA"/>
+</file>
+
+<file path=customXml/itemProps1.xml><?xml version="1.0" encoding="utf-8"?>
+<ds:datastoreItem xmlns:ds="http://schemas.openxmlformats.org/officeDocument/2006/customXml" ds:itemID="{1E1D078E-B3CF-4C29-BE23-D4F6DB332C30}">
+  <ds:schemaRefs>
+    <ds:schemaRef ds:uri="http://schemas.openxmlformats.org/officeDocument/2006/bibliography"/>
+  </ds:schemaRefs>
+</ds:datastoreItem>
 </file>
</xml_diff>

<commit_message>
Add the analysis of 25ms,250ms and 500ms
</commit_message>
<xml_diff>
--- a/DirectShow/Docs/实习笔记/02.docx
+++ b/DirectShow/Docs/实习笔记/02.docx
@@ -1688,9 +1688,23 @@
     </w:p>
     <w:p>
       <w:pPr>
-        <w:autoSpaceDE w:val="0"/>
-        <w:autoSpaceDN w:val="0"/>
-        <w:adjustRightInd w:val="0"/>
+        <w:pStyle w:val="2"/>
+      </w:pPr>
+      <w:r>
+        <w:rPr>
+          <w:rFonts w:hint="eastAsia"/>
+        </w:rPr>
+        <w:t>500ms</w:t>
+      </w:r>
+      <w:r>
+        <w:rPr>
+          <w:rFonts w:hint="eastAsia"/>
+        </w:rPr>
+        <w:t>缓存延迟</w:t>
+      </w:r>
+    </w:p>
+    <w:p>
+      <w:pPr>
         <w:jc w:val="left"/>
         <w:rPr>
           <w:rFonts w:ascii="NSimSun" w:hAnsi="NSimSun" w:cs="NSimSun"/>
@@ -1706,396 +1720,11 @@
           <w:sz w:val="19"/>
           <w:szCs w:val="19"/>
         </w:rPr>
-        <w:t>当使用下列的</w:t>
-      </w:r>
-      <w:r>
-        <w:rPr>
-          <w:rFonts w:ascii="NSimSun" w:hAnsi="NSimSun" w:cs="NSimSun" w:hint="eastAsia"/>
-          <w:kern w:val="0"/>
-          <w:sz w:val="19"/>
-          <w:szCs w:val="19"/>
-        </w:rPr>
-        <w:t>Buffer</w:t>
-      </w:r>
-      <w:r>
-        <w:rPr>
-          <w:rFonts w:ascii="NSimSun" w:hAnsi="NSimSun" w:cs="NSimSun" w:hint="eastAsia"/>
-          <w:kern w:val="0"/>
-          <w:sz w:val="19"/>
-          <w:szCs w:val="19"/>
-        </w:rPr>
-        <w:t>属性优化之后，延迟得到改善。</w:t>
-      </w:r>
-    </w:p>
-    <w:tbl>
-      <w:tblPr>
-        <w:tblStyle w:val="a5"/>
-        <w:tblW w:w="0" w:type="auto"/>
-        <w:tblLook w:val="04A0" w:firstRow="1" w:lastRow="0" w:firstColumn="1" w:lastColumn="0" w:noHBand="0" w:noVBand="1"/>
-      </w:tblPr>
-      <w:tblGrid>
-        <w:gridCol w:w="2840"/>
-        <w:gridCol w:w="2841"/>
-        <w:gridCol w:w="2841"/>
-      </w:tblGrid>
-      <w:tr>
-        <w:tc>
-          <w:tcPr>
-            <w:tcW w:w="2840" w:type="dxa"/>
-          </w:tcPr>
-          <w:p>
-            <w:pPr>
-              <w:autoSpaceDE w:val="0"/>
-              <w:autoSpaceDN w:val="0"/>
-              <w:adjustRightInd w:val="0"/>
-              <w:jc w:val="left"/>
-              <w:rPr>
-                <w:rFonts w:ascii="NSimSun" w:hAnsi="NSimSun" w:cs="NSimSun"/>
-                <w:kern w:val="0"/>
-                <w:sz w:val="19"/>
-                <w:szCs w:val="19"/>
-              </w:rPr>
-            </w:pPr>
-            <w:proofErr w:type="spellStart"/>
-            <w:r>
-              <w:rPr>
-                <w:rFonts w:ascii="NSimSun" w:hAnsi="NSimSun" w:cs="NSimSun" w:hint="eastAsia"/>
-                <w:kern w:val="0"/>
-                <w:sz w:val="19"/>
-                <w:szCs w:val="19"/>
-              </w:rPr>
-              <w:t>cbAlign</w:t>
-            </w:r>
-            <w:proofErr w:type="spellEnd"/>
-          </w:p>
-        </w:tc>
-        <w:tc>
-          <w:tcPr>
-            <w:tcW w:w="2841" w:type="dxa"/>
-          </w:tcPr>
-          <w:p>
-            <w:pPr>
-              <w:autoSpaceDE w:val="0"/>
-              <w:autoSpaceDN w:val="0"/>
-              <w:adjustRightInd w:val="0"/>
-              <w:jc w:val="left"/>
-              <w:rPr>
-                <w:rFonts w:ascii="NSimSun" w:hAnsi="NSimSun" w:cs="NSimSun"/>
-                <w:kern w:val="0"/>
-                <w:sz w:val="19"/>
-                <w:szCs w:val="19"/>
-              </w:rPr>
-            </w:pPr>
-            <w:r>
-              <w:rPr>
-                <w:rFonts w:ascii="NSimSun" w:hAnsi="NSimSun" w:cs="NSimSun" w:hint="eastAsia"/>
-                <w:kern w:val="0"/>
-                <w:sz w:val="19"/>
-                <w:szCs w:val="19"/>
-              </w:rPr>
-              <w:t>1</w:t>
-            </w:r>
-          </w:p>
-        </w:tc>
-        <w:tc>
-          <w:tcPr>
-            <w:tcW w:w="2841" w:type="dxa"/>
-          </w:tcPr>
-          <w:p>
-            <w:pPr>
-              <w:autoSpaceDE w:val="0"/>
-              <w:autoSpaceDN w:val="0"/>
-              <w:adjustRightInd w:val="0"/>
-              <w:jc w:val="left"/>
-              <w:rPr>
-                <w:rFonts w:ascii="NSimSun" w:hAnsi="NSimSun" w:cs="NSimSun"/>
-                <w:kern w:val="0"/>
-                <w:sz w:val="19"/>
-                <w:szCs w:val="19"/>
-              </w:rPr>
-            </w:pPr>
-            <w:r>
-              <w:rPr>
-                <w:rFonts w:ascii="NSimSun" w:hAnsi="NSimSun" w:cs="NSimSun" w:hint="eastAsia"/>
-                <w:kern w:val="0"/>
-                <w:sz w:val="19"/>
-                <w:szCs w:val="19"/>
-              </w:rPr>
-              <w:t>未知</w:t>
-            </w:r>
-          </w:p>
-        </w:tc>
-      </w:tr>
-      <w:tr>
-        <w:tc>
-          <w:tcPr>
-            <w:tcW w:w="2840" w:type="dxa"/>
-          </w:tcPr>
-          <w:p>
-            <w:pPr>
-              <w:autoSpaceDE w:val="0"/>
-              <w:autoSpaceDN w:val="0"/>
-              <w:adjustRightInd w:val="0"/>
-              <w:jc w:val="left"/>
-              <w:rPr>
-                <w:rFonts w:ascii="NSimSun" w:hAnsi="NSimSun" w:cs="NSimSun"/>
-                <w:kern w:val="0"/>
-                <w:sz w:val="19"/>
-                <w:szCs w:val="19"/>
-              </w:rPr>
-            </w:pPr>
-            <w:proofErr w:type="spellStart"/>
-            <w:r>
-              <w:rPr>
-                <w:rFonts w:ascii="NSimSun" w:hAnsi="NSimSun" w:cs="NSimSun" w:hint="eastAsia"/>
-                <w:kern w:val="0"/>
-                <w:sz w:val="19"/>
-                <w:szCs w:val="19"/>
-              </w:rPr>
-              <w:t>cbBuffer</w:t>
-            </w:r>
-            <w:proofErr w:type="spellEnd"/>
-          </w:p>
-        </w:tc>
-        <w:tc>
-          <w:tcPr>
-            <w:tcW w:w="2841" w:type="dxa"/>
-          </w:tcPr>
-          <w:p>
-            <w:pPr>
-              <w:autoSpaceDE w:val="0"/>
-              <w:autoSpaceDN w:val="0"/>
-              <w:adjustRightInd w:val="0"/>
-              <w:jc w:val="left"/>
-              <w:rPr>
-                <w:rFonts w:ascii="NSimSun" w:hAnsi="NSimSun" w:cs="NSimSun"/>
-                <w:kern w:val="0"/>
-                <w:sz w:val="19"/>
-                <w:szCs w:val="19"/>
-              </w:rPr>
-            </w:pPr>
-            <w:r>
-              <w:rPr>
-                <w:rFonts w:ascii="NSimSun" w:hAnsi="NSimSun" w:cs="NSimSun" w:hint="eastAsia"/>
-                <w:kern w:val="0"/>
-                <w:sz w:val="19"/>
-                <w:szCs w:val="19"/>
-              </w:rPr>
-              <w:t>44100</w:t>
-            </w:r>
-          </w:p>
-        </w:tc>
-        <w:tc>
-          <w:tcPr>
-            <w:tcW w:w="2841" w:type="dxa"/>
-          </w:tcPr>
-          <w:p>
-            <w:pPr>
-              <w:autoSpaceDE w:val="0"/>
-              <w:autoSpaceDN w:val="0"/>
-              <w:adjustRightInd w:val="0"/>
-              <w:jc w:val="left"/>
-              <w:rPr>
-                <w:rFonts w:ascii="NSimSun" w:hAnsi="NSimSun" w:cs="NSimSun"/>
-                <w:kern w:val="0"/>
-                <w:sz w:val="19"/>
-                <w:szCs w:val="19"/>
-              </w:rPr>
-            </w:pPr>
-            <w:r>
-              <w:rPr>
-                <w:rFonts w:ascii="NSimSun" w:hAnsi="NSimSun" w:cs="NSimSun" w:hint="eastAsia"/>
-                <w:kern w:val="0"/>
-                <w:sz w:val="19"/>
-                <w:szCs w:val="19"/>
-              </w:rPr>
-              <w:t>缓存大小</w:t>
-            </w:r>
-          </w:p>
-        </w:tc>
-      </w:tr>
-      <w:tr>
-        <w:tc>
-          <w:tcPr>
-            <w:tcW w:w="2840" w:type="dxa"/>
-          </w:tcPr>
-          <w:p>
-            <w:pPr>
-              <w:autoSpaceDE w:val="0"/>
-              <w:autoSpaceDN w:val="0"/>
-              <w:adjustRightInd w:val="0"/>
-              <w:jc w:val="left"/>
-              <w:rPr>
-                <w:rFonts w:ascii="NSimSun" w:hAnsi="NSimSun" w:cs="NSimSun"/>
-                <w:kern w:val="0"/>
-                <w:sz w:val="19"/>
-                <w:szCs w:val="19"/>
-              </w:rPr>
-            </w:pPr>
-            <w:proofErr w:type="spellStart"/>
-            <w:r>
-              <w:rPr>
-                <w:rFonts w:ascii="NSimSun" w:hAnsi="NSimSun" w:cs="NSimSun" w:hint="eastAsia"/>
-                <w:kern w:val="0"/>
-                <w:sz w:val="19"/>
-                <w:szCs w:val="19"/>
-              </w:rPr>
-              <w:t>cbPrefix</w:t>
-            </w:r>
-            <w:proofErr w:type="spellEnd"/>
-          </w:p>
-        </w:tc>
-        <w:tc>
-          <w:tcPr>
-            <w:tcW w:w="2841" w:type="dxa"/>
-          </w:tcPr>
-          <w:p>
-            <w:pPr>
-              <w:autoSpaceDE w:val="0"/>
-              <w:autoSpaceDN w:val="0"/>
-              <w:adjustRightInd w:val="0"/>
-              <w:jc w:val="left"/>
-              <w:rPr>
-                <w:rFonts w:ascii="NSimSun" w:hAnsi="NSimSun" w:cs="NSimSun"/>
-                <w:kern w:val="0"/>
-                <w:sz w:val="19"/>
-                <w:szCs w:val="19"/>
-              </w:rPr>
-            </w:pPr>
-            <w:r>
-              <w:rPr>
-                <w:rFonts w:ascii="NSimSun" w:hAnsi="NSimSun" w:cs="NSimSun" w:hint="eastAsia"/>
-                <w:kern w:val="0"/>
-                <w:sz w:val="19"/>
-                <w:szCs w:val="19"/>
-              </w:rPr>
-              <w:t>0</w:t>
-            </w:r>
-          </w:p>
-        </w:tc>
-        <w:tc>
-          <w:tcPr>
-            <w:tcW w:w="2841" w:type="dxa"/>
-          </w:tcPr>
-          <w:p>
-            <w:pPr>
-              <w:autoSpaceDE w:val="0"/>
-              <w:autoSpaceDN w:val="0"/>
-              <w:adjustRightInd w:val="0"/>
-              <w:jc w:val="left"/>
-              <w:rPr>
-                <w:rFonts w:ascii="NSimSun" w:hAnsi="NSimSun" w:cs="NSimSun"/>
-                <w:kern w:val="0"/>
-                <w:sz w:val="19"/>
-                <w:szCs w:val="19"/>
-              </w:rPr>
-            </w:pPr>
-            <w:r>
-              <w:rPr>
-                <w:rFonts w:ascii="NSimSun" w:hAnsi="NSimSun" w:cs="NSimSun" w:hint="eastAsia"/>
-                <w:kern w:val="0"/>
-                <w:sz w:val="19"/>
-                <w:szCs w:val="19"/>
-              </w:rPr>
-              <w:t>未知</w:t>
-            </w:r>
-          </w:p>
-        </w:tc>
-      </w:tr>
-      <w:tr>
-        <w:tc>
-          <w:tcPr>
-            <w:tcW w:w="2840" w:type="dxa"/>
-          </w:tcPr>
-          <w:p>
-            <w:pPr>
-              <w:autoSpaceDE w:val="0"/>
-              <w:autoSpaceDN w:val="0"/>
-              <w:adjustRightInd w:val="0"/>
-              <w:jc w:val="left"/>
-              <w:rPr>
-                <w:rFonts w:ascii="NSimSun" w:hAnsi="NSimSun" w:cs="NSimSun"/>
-                <w:kern w:val="0"/>
-                <w:sz w:val="19"/>
-                <w:szCs w:val="19"/>
-              </w:rPr>
-            </w:pPr>
-            <w:proofErr w:type="spellStart"/>
-            <w:r>
-              <w:rPr>
-                <w:rFonts w:ascii="NSimSun" w:hAnsi="NSimSun" w:cs="NSimSun" w:hint="eastAsia"/>
-                <w:kern w:val="0"/>
-                <w:sz w:val="19"/>
-                <w:szCs w:val="19"/>
-              </w:rPr>
-              <w:t>cBuffers</w:t>
-            </w:r>
-            <w:proofErr w:type="spellEnd"/>
-          </w:p>
-        </w:tc>
-        <w:tc>
-          <w:tcPr>
-            <w:tcW w:w="2841" w:type="dxa"/>
-          </w:tcPr>
-          <w:p>
-            <w:pPr>
-              <w:autoSpaceDE w:val="0"/>
-              <w:autoSpaceDN w:val="0"/>
-              <w:adjustRightInd w:val="0"/>
-              <w:jc w:val="left"/>
-              <w:rPr>
-                <w:rFonts w:ascii="NSimSun" w:hAnsi="NSimSun" w:cs="NSimSun"/>
-                <w:kern w:val="0"/>
-                <w:sz w:val="19"/>
-                <w:szCs w:val="19"/>
-              </w:rPr>
-            </w:pPr>
-            <w:r>
-              <w:rPr>
-                <w:rFonts w:ascii="NSimSun" w:hAnsi="NSimSun" w:cs="NSimSun" w:hint="eastAsia"/>
-                <w:kern w:val="0"/>
-                <w:sz w:val="19"/>
-                <w:szCs w:val="19"/>
-              </w:rPr>
-              <w:t>4</w:t>
-            </w:r>
-          </w:p>
-        </w:tc>
-        <w:tc>
-          <w:tcPr>
-            <w:tcW w:w="2841" w:type="dxa"/>
-          </w:tcPr>
-          <w:p>
-            <w:pPr>
-              <w:autoSpaceDE w:val="0"/>
-              <w:autoSpaceDN w:val="0"/>
-              <w:adjustRightInd w:val="0"/>
-              <w:jc w:val="left"/>
-              <w:rPr>
-                <w:rFonts w:ascii="NSimSun" w:hAnsi="NSimSun" w:cs="NSimSun"/>
-                <w:kern w:val="0"/>
-                <w:sz w:val="19"/>
-                <w:szCs w:val="19"/>
-              </w:rPr>
-            </w:pPr>
-            <w:r>
-              <w:rPr>
-                <w:rFonts w:ascii="NSimSun" w:hAnsi="NSimSun" w:cs="NSimSun" w:hint="eastAsia"/>
-                <w:kern w:val="0"/>
-                <w:sz w:val="19"/>
-                <w:szCs w:val="19"/>
-              </w:rPr>
-              <w:t>未知</w:t>
-            </w:r>
-          </w:p>
-        </w:tc>
-      </w:tr>
-    </w:tbl>
-    <w:p>
-      <w:pPr>
-        <w:autoSpaceDE w:val="0"/>
-        <w:autoSpaceDN w:val="0"/>
-        <w:adjustRightInd w:val="0"/>
+        <w:t>未改之前的波形为</w:t>
+      </w:r>
+    </w:p>
+    <w:p>
+      <w:pPr>
         <w:jc w:val="left"/>
         <w:rPr>
           <w:rFonts w:ascii="NSimSun" w:hAnsi="NSimSun" w:cs="NSimSun"/>
@@ -2106,36 +1735,13 @@
       </w:pPr>
       <w:r>
         <w:rPr>
-          <w:rFonts w:ascii="NSimSun" w:hAnsi="NSimSun" w:cs="NSimSun" w:hint="eastAsia"/>
-          <w:kern w:val="0"/>
-          <w:sz w:val="19"/>
-          <w:szCs w:val="19"/>
-        </w:rPr>
-        <w:t>具体延迟见下图：</w:t>
-      </w:r>
-    </w:p>
-    <w:p>
-      <w:pPr>
-        <w:autoSpaceDE w:val="0"/>
-        <w:autoSpaceDN w:val="0"/>
-        <w:adjustRightInd w:val="0"/>
-        <w:jc w:val="left"/>
-        <w:rPr>
-          <w:rFonts w:ascii="NSimSun" w:hAnsi="NSimSun" w:cs="NSimSun"/>
-          <w:kern w:val="0"/>
-          <w:sz w:val="19"/>
-          <w:szCs w:val="19"/>
-        </w:rPr>
-      </w:pPr>
-      <w:r>
-        <w:rPr>
           <w:noProof/>
         </w:rPr>
         <w:drawing>
-          <wp:inline distT="0" distB="0" distL="0" distR="0" wp14:anchorId="2A45154B" wp14:editId="5DDE54EE">
-            <wp:extent cx="5274310" cy="3208539"/>
+          <wp:inline distT="0" distB="0" distL="0" distR="0" wp14:anchorId="1D470462" wp14:editId="487FE7F0">
+            <wp:extent cx="5274310" cy="2497972"/>
             <wp:effectExtent l="0" t="0" r="2540" b="0"/>
-            <wp:docPr id="5" name="图片 5"/>
+            <wp:docPr id="8" name="图片 8"/>
             <wp:cNvGraphicFramePr>
               <a:graphicFrameLocks xmlns:a="http://schemas.openxmlformats.org/drawingml/2006/main" noChangeAspect="1"/>
             </wp:cNvGraphicFramePr>
@@ -2155,7 +1761,7 @@
                   <pic:spPr>
                     <a:xfrm>
                       <a:off x="0" y="0"/>
-                      <a:ext cx="5274310" cy="3208539"/>
+                      <a:ext cx="5274310" cy="2497972"/>
                     </a:xfrm>
                     <a:prstGeom prst="rect">
                       <a:avLst/>
@@ -2170,6 +1776,7 @@
     </w:p>
     <w:p>
       <w:pPr>
+        <w:jc w:val="left"/>
         <w:rPr>
           <w:rFonts w:ascii="NSimSun" w:hAnsi="NSimSun" w:cs="NSimSun"/>
           <w:kern w:val="0"/>
@@ -2184,16 +1791,7 @@
           <w:sz w:val="19"/>
           <w:szCs w:val="19"/>
         </w:rPr>
-        <w:t>起始点位</w:t>
-      </w:r>
-      <w:r>
-        <w:rPr>
-          <w:rFonts w:ascii="NSimSun" w:hAnsi="NSimSun" w:cs="NSimSun" w:hint="eastAsia"/>
-          <w:kern w:val="0"/>
-          <w:sz w:val="19"/>
-          <w:szCs w:val="19"/>
-        </w:rPr>
-        <w:t>48.283</w:t>
+        <w:t>未改之前的延迟为</w:t>
       </w:r>
     </w:p>
     <w:p>
@@ -2208,97 +1806,13 @@
       </w:pPr>
       <w:r>
         <w:rPr>
-          <w:rFonts w:ascii="NSimSun" w:hAnsi="NSimSun" w:cs="NSimSun" w:hint="eastAsia"/>
-          <w:kern w:val="0"/>
-          <w:sz w:val="19"/>
-          <w:szCs w:val="19"/>
-        </w:rPr>
-        <w:t>结束点位</w:t>
-      </w:r>
-      <w:r>
-        <w:rPr>
-          <w:rFonts w:ascii="NSimSun" w:hAnsi="NSimSun" w:cs="NSimSun" w:hint="eastAsia"/>
-          <w:kern w:val="0"/>
-          <w:sz w:val="19"/>
-          <w:szCs w:val="19"/>
-        </w:rPr>
-        <w:t>48.589</w:t>
-      </w:r>
-    </w:p>
-    <w:p>
-      <w:pPr>
-        <w:jc w:val="left"/>
-        <w:rPr>
-          <w:rFonts w:ascii="NSimSun" w:hAnsi="NSimSun" w:cs="NSimSun"/>
-          <w:kern w:val="0"/>
-          <w:sz w:val="19"/>
-          <w:szCs w:val="19"/>
-        </w:rPr>
-      </w:pPr>
-      <w:r>
-        <w:rPr>
-          <w:rFonts w:ascii="NSimSun" w:hAnsi="NSimSun" w:cs="NSimSun" w:hint="eastAsia"/>
-          <w:kern w:val="0"/>
-          <w:sz w:val="19"/>
-          <w:szCs w:val="19"/>
-        </w:rPr>
-        <w:t>延迟为</w:t>
-      </w:r>
-      <w:r>
-        <w:rPr>
-          <w:rFonts w:ascii="NSimSun" w:hAnsi="NSimSun" w:cs="NSimSun" w:hint="eastAsia"/>
-          <w:kern w:val="0"/>
-          <w:sz w:val="19"/>
-          <w:szCs w:val="19"/>
-        </w:rPr>
-        <w:t>307ms</w:t>
-      </w:r>
-    </w:p>
-    <w:p>
-      <w:r>
-        <w:br w:type="page"/>
-      </w:r>
-    </w:p>
-    <w:p>
-      <w:pPr>
-        <w:jc w:val="left"/>
-        <w:rPr>
-          <w:rFonts w:ascii="NSimSun" w:hAnsi="NSimSun" w:cs="NSimSun"/>
-          <w:kern w:val="0"/>
-          <w:sz w:val="19"/>
-          <w:szCs w:val="19"/>
-        </w:rPr>
-      </w:pPr>
-      <w:r>
-        <w:rPr>
-          <w:rFonts w:ascii="NSimSun" w:hAnsi="NSimSun" w:cs="NSimSun" w:hint="eastAsia"/>
-          <w:kern w:val="0"/>
-          <w:sz w:val="19"/>
-          <w:szCs w:val="19"/>
-        </w:rPr>
-        <w:lastRenderedPageBreak/>
-        <w:t>延迟有了较大的改观</w:t>
-      </w:r>
-    </w:p>
-    <w:p>
-      <w:pPr>
-        <w:jc w:val="left"/>
-        <w:rPr>
-          <w:rFonts w:ascii="NSimSun" w:hAnsi="NSimSun" w:cs="NSimSun" w:hint="eastAsia"/>
-          <w:kern w:val="0"/>
-          <w:sz w:val="19"/>
-          <w:szCs w:val="19"/>
-        </w:rPr>
-      </w:pPr>
-      <w:r>
-        <w:rPr>
           <w:noProof/>
         </w:rPr>
         <w:drawing>
-          <wp:inline distT="0" distB="0" distL="0" distR="0" wp14:anchorId="3F878E10" wp14:editId="1A795767">
-            <wp:extent cx="2876550" cy="200025"/>
-            <wp:effectExtent l="0" t="0" r="0" b="9525"/>
-            <wp:docPr id="6" name="图片 6"/>
+          <wp:inline distT="0" distB="0" distL="0" distR="0" wp14:anchorId="6DF1AED6" wp14:editId="6BCD40F9">
+            <wp:extent cx="2895600" cy="171450"/>
+            <wp:effectExtent l="0" t="0" r="0" b="0"/>
+            <wp:docPr id="7" name="图片 7"/>
             <wp:cNvGraphicFramePr>
               <a:graphicFrameLocks xmlns:a="http://schemas.openxmlformats.org/drawingml/2006/main" noChangeAspect="1"/>
             </wp:cNvGraphicFramePr>
@@ -2318,7 +1832,7 @@
                   <pic:spPr>
                     <a:xfrm>
                       <a:off x="0" y="0"/>
-                      <a:ext cx="2876550" cy="200025"/>
+                      <a:ext cx="2895600" cy="171450"/>
                     </a:xfrm>
                     <a:prstGeom prst="rect">
                       <a:avLst/>
@@ -2335,11 +1849,31 @@
       <w:pPr>
         <w:jc w:val="left"/>
         <w:rPr>
+          <w:rFonts w:ascii="NSimSun" w:hAnsi="NSimSun" w:cs="NSimSun"/>
+          <w:kern w:val="0"/>
+          <w:sz w:val="19"/>
+          <w:szCs w:val="19"/>
+        </w:rPr>
+      </w:pPr>
+      <w:r>
+        <w:rPr>
           <w:rFonts w:ascii="NSimSun" w:hAnsi="NSimSun" w:cs="NSimSun" w:hint="eastAsia"/>
           <w:kern w:val="0"/>
           <w:sz w:val="19"/>
           <w:szCs w:val="19"/>
         </w:rPr>
+        <w:t>563ms</w:t>
+      </w:r>
+    </w:p>
+    <w:p>
+      <w:pPr>
+        <w:jc w:val="left"/>
+        <w:rPr>
+          <w:rFonts w:ascii="NSimSun" w:hAnsi="NSimSun" w:cs="NSimSun"/>
+          <w:kern w:val="0"/>
+          <w:sz w:val="19"/>
+          <w:szCs w:val="19"/>
+        </w:rPr>
       </w:pPr>
       <w:r>
         <w:rPr>
@@ -2348,7 +1882,7 @@
           <w:sz w:val="19"/>
           <w:szCs w:val="19"/>
         </w:rPr>
-        <w:t>文件为</w:t>
+        <w:t>可以基本上确定系统延迟为</w:t>
       </w:r>
       <w:r>
         <w:rPr>
@@ -2357,30 +1891,57 @@
           <w:sz w:val="19"/>
           <w:szCs w:val="19"/>
         </w:rPr>
-        <w:t>test5.wav</w:t>
-      </w:r>
-    </w:p>
-    <w:p>
-      <w:pPr>
-        <w:jc w:val="left"/>
+        <w:t>50-70ms</w:t>
+      </w:r>
+      <w:r>
         <w:rPr>
           <w:rFonts w:ascii="NSimSun" w:hAnsi="NSimSun" w:cs="NSimSun" w:hint="eastAsia"/>
           <w:kern w:val="0"/>
           <w:sz w:val="19"/>
           <w:szCs w:val="19"/>
         </w:rPr>
-      </w:pPr>
-    </w:p>
-    <w:p>
-      <w:pPr>
+        <w:t>之间。</w:t>
+      </w:r>
+    </w:p>
+    <w:p>
+      <w:pPr>
+        <w:pStyle w:val="2"/>
+      </w:pPr>
+      <w:r>
+        <w:rPr>
+          <w:rFonts w:hint="eastAsia"/>
+        </w:rPr>
+        <w:t>250ms</w:t>
+      </w:r>
+      <w:r>
+        <w:rPr>
+          <w:rFonts w:hint="eastAsia"/>
+        </w:rPr>
+        <w:t>缓存延迟</w:t>
+      </w:r>
+    </w:p>
+    <w:p>
+      <w:pPr>
+        <w:autoSpaceDE w:val="0"/>
+        <w:autoSpaceDN w:val="0"/>
+        <w:adjustRightInd w:val="0"/>
         <w:jc w:val="left"/>
+        <w:rPr>
+          <w:rFonts w:ascii="NSimSun" w:hAnsi="NSimSun" w:cs="NSimSun"/>
+          <w:kern w:val="0"/>
+          <w:sz w:val="19"/>
+          <w:szCs w:val="19"/>
+        </w:rPr>
+      </w:pPr>
+      <w:r>
         <w:rPr>
           <w:rFonts w:ascii="NSimSun" w:hAnsi="NSimSun" w:cs="NSimSun" w:hint="eastAsia"/>
           <w:kern w:val="0"/>
           <w:sz w:val="19"/>
           <w:szCs w:val="19"/>
         </w:rPr>
-      </w:pPr>
+        <w:t>当使用下列的</w:t>
+      </w:r>
       <w:r>
         <w:rPr>
           <w:rFonts w:ascii="NSimSun" w:hAnsi="NSimSun" w:cs="NSimSun" w:hint="eastAsia"/>
@@ -2388,28 +1949,428 @@
           <w:sz w:val="19"/>
           <w:szCs w:val="19"/>
         </w:rPr>
-        <w:t>未改之前的波形为</w:t>
-      </w:r>
-    </w:p>
-    <w:p>
-      <w:pPr>
-        <w:jc w:val="left"/>
+        <w:t>Buffer</w:t>
+      </w:r>
+      <w:r>
         <w:rPr>
           <w:rFonts w:ascii="NSimSun" w:hAnsi="NSimSun" w:cs="NSimSun" w:hint="eastAsia"/>
           <w:kern w:val="0"/>
           <w:sz w:val="19"/>
           <w:szCs w:val="19"/>
         </w:rPr>
+        <w:t>属性优化之后，延迟得到改善。</w:t>
+      </w:r>
+    </w:p>
+    <w:tbl>
+      <w:tblPr>
+        <w:tblStyle w:val="a5"/>
+        <w:tblW w:w="0" w:type="auto"/>
+        <w:tblLook w:val="04A0" w:firstRow="1" w:lastRow="0" w:firstColumn="1" w:lastColumn="0" w:noHBand="0" w:noVBand="1"/>
+      </w:tblPr>
+      <w:tblGrid>
+        <w:gridCol w:w="2840"/>
+        <w:gridCol w:w="2841"/>
+        <w:gridCol w:w="2841"/>
+      </w:tblGrid>
+      <w:tr>
+        <w:tc>
+          <w:tcPr>
+            <w:tcW w:w="2840" w:type="dxa"/>
+          </w:tcPr>
+          <w:p>
+            <w:pPr>
+              <w:autoSpaceDE w:val="0"/>
+              <w:autoSpaceDN w:val="0"/>
+              <w:adjustRightInd w:val="0"/>
+              <w:jc w:val="left"/>
+              <w:rPr>
+                <w:rFonts w:ascii="NSimSun" w:hAnsi="NSimSun" w:cs="NSimSun"/>
+                <w:kern w:val="0"/>
+                <w:sz w:val="19"/>
+                <w:szCs w:val="19"/>
+              </w:rPr>
+            </w:pPr>
+            <w:proofErr w:type="spellStart"/>
+            <w:r>
+              <w:rPr>
+                <w:rFonts w:ascii="NSimSun" w:hAnsi="NSimSun" w:cs="NSimSun" w:hint="eastAsia"/>
+                <w:kern w:val="0"/>
+                <w:sz w:val="19"/>
+                <w:szCs w:val="19"/>
+              </w:rPr>
+              <w:t>cbAlign</w:t>
+            </w:r>
+            <w:proofErr w:type="spellEnd"/>
+          </w:p>
+        </w:tc>
+        <w:tc>
+          <w:tcPr>
+            <w:tcW w:w="2841" w:type="dxa"/>
+          </w:tcPr>
+          <w:p>
+            <w:pPr>
+              <w:autoSpaceDE w:val="0"/>
+              <w:autoSpaceDN w:val="0"/>
+              <w:adjustRightInd w:val="0"/>
+              <w:jc w:val="left"/>
+              <w:rPr>
+                <w:rFonts w:ascii="NSimSun" w:hAnsi="NSimSun" w:cs="NSimSun"/>
+                <w:kern w:val="0"/>
+                <w:sz w:val="19"/>
+                <w:szCs w:val="19"/>
+              </w:rPr>
+            </w:pPr>
+            <w:r>
+              <w:rPr>
+                <w:rFonts w:ascii="NSimSun" w:hAnsi="NSimSun" w:cs="NSimSun" w:hint="eastAsia"/>
+                <w:kern w:val="0"/>
+                <w:sz w:val="19"/>
+                <w:szCs w:val="19"/>
+              </w:rPr>
+              <w:t>1</w:t>
+            </w:r>
+          </w:p>
+        </w:tc>
+        <w:tc>
+          <w:tcPr>
+            <w:tcW w:w="2841" w:type="dxa"/>
+          </w:tcPr>
+          <w:p>
+            <w:pPr>
+              <w:autoSpaceDE w:val="0"/>
+              <w:autoSpaceDN w:val="0"/>
+              <w:adjustRightInd w:val="0"/>
+              <w:jc w:val="left"/>
+              <w:rPr>
+                <w:rFonts w:ascii="NSimSun" w:hAnsi="NSimSun" w:cs="NSimSun"/>
+                <w:kern w:val="0"/>
+                <w:sz w:val="19"/>
+                <w:szCs w:val="19"/>
+              </w:rPr>
+            </w:pPr>
+            <w:r>
+              <w:rPr>
+                <w:rFonts w:ascii="NSimSun" w:hAnsi="NSimSun" w:cs="NSimSun" w:hint="eastAsia"/>
+                <w:kern w:val="0"/>
+                <w:sz w:val="19"/>
+                <w:szCs w:val="19"/>
+              </w:rPr>
+              <w:t>未知</w:t>
+            </w:r>
+          </w:p>
+        </w:tc>
+      </w:tr>
+      <w:tr>
+        <w:tc>
+          <w:tcPr>
+            <w:tcW w:w="2840" w:type="dxa"/>
+          </w:tcPr>
+          <w:p>
+            <w:pPr>
+              <w:autoSpaceDE w:val="0"/>
+              <w:autoSpaceDN w:val="0"/>
+              <w:adjustRightInd w:val="0"/>
+              <w:jc w:val="left"/>
+              <w:rPr>
+                <w:rFonts w:ascii="NSimSun" w:hAnsi="NSimSun" w:cs="NSimSun"/>
+                <w:kern w:val="0"/>
+                <w:sz w:val="19"/>
+                <w:szCs w:val="19"/>
+              </w:rPr>
+            </w:pPr>
+            <w:proofErr w:type="spellStart"/>
+            <w:r>
+              <w:rPr>
+                <w:rFonts w:ascii="NSimSun" w:hAnsi="NSimSun" w:cs="NSimSun" w:hint="eastAsia"/>
+                <w:kern w:val="0"/>
+                <w:sz w:val="19"/>
+                <w:szCs w:val="19"/>
+              </w:rPr>
+              <w:lastRenderedPageBreak/>
+              <w:t>cbBuffer</w:t>
+            </w:r>
+            <w:proofErr w:type="spellEnd"/>
+          </w:p>
+        </w:tc>
+        <w:tc>
+          <w:tcPr>
+            <w:tcW w:w="2841" w:type="dxa"/>
+          </w:tcPr>
+          <w:p>
+            <w:pPr>
+              <w:autoSpaceDE w:val="0"/>
+              <w:autoSpaceDN w:val="0"/>
+              <w:adjustRightInd w:val="0"/>
+              <w:jc w:val="left"/>
+              <w:rPr>
+                <w:rFonts w:ascii="NSimSun" w:hAnsi="NSimSun" w:cs="NSimSun"/>
+                <w:kern w:val="0"/>
+                <w:sz w:val="19"/>
+                <w:szCs w:val="19"/>
+              </w:rPr>
+            </w:pPr>
+            <w:r>
+              <w:rPr>
+                <w:rFonts w:ascii="NSimSun" w:hAnsi="NSimSun" w:cs="NSimSun" w:hint="eastAsia"/>
+                <w:kern w:val="0"/>
+                <w:sz w:val="19"/>
+                <w:szCs w:val="19"/>
+              </w:rPr>
+              <w:t>44100</w:t>
+            </w:r>
+          </w:p>
+        </w:tc>
+        <w:tc>
+          <w:tcPr>
+            <w:tcW w:w="2841" w:type="dxa"/>
+          </w:tcPr>
+          <w:p>
+            <w:pPr>
+              <w:autoSpaceDE w:val="0"/>
+              <w:autoSpaceDN w:val="0"/>
+              <w:adjustRightInd w:val="0"/>
+              <w:jc w:val="left"/>
+              <w:rPr>
+                <w:rFonts w:ascii="NSimSun" w:hAnsi="NSimSun" w:cs="NSimSun"/>
+                <w:kern w:val="0"/>
+                <w:sz w:val="19"/>
+                <w:szCs w:val="19"/>
+              </w:rPr>
+            </w:pPr>
+            <w:r>
+              <w:rPr>
+                <w:rFonts w:ascii="NSimSun" w:hAnsi="NSimSun" w:cs="NSimSun" w:hint="eastAsia"/>
+                <w:kern w:val="0"/>
+                <w:sz w:val="19"/>
+                <w:szCs w:val="19"/>
+              </w:rPr>
+              <w:t>缓存大小</w:t>
+            </w:r>
+          </w:p>
+        </w:tc>
+      </w:tr>
+      <w:tr>
+        <w:tc>
+          <w:tcPr>
+            <w:tcW w:w="2840" w:type="dxa"/>
+          </w:tcPr>
+          <w:p>
+            <w:pPr>
+              <w:autoSpaceDE w:val="0"/>
+              <w:autoSpaceDN w:val="0"/>
+              <w:adjustRightInd w:val="0"/>
+              <w:jc w:val="left"/>
+              <w:rPr>
+                <w:rFonts w:ascii="NSimSun" w:hAnsi="NSimSun" w:cs="NSimSun"/>
+                <w:kern w:val="0"/>
+                <w:sz w:val="19"/>
+                <w:szCs w:val="19"/>
+              </w:rPr>
+            </w:pPr>
+            <w:proofErr w:type="spellStart"/>
+            <w:r>
+              <w:rPr>
+                <w:rFonts w:ascii="NSimSun" w:hAnsi="NSimSun" w:cs="NSimSun" w:hint="eastAsia"/>
+                <w:kern w:val="0"/>
+                <w:sz w:val="19"/>
+                <w:szCs w:val="19"/>
+              </w:rPr>
+              <w:t>cbPrefix</w:t>
+            </w:r>
+            <w:proofErr w:type="spellEnd"/>
+          </w:p>
+        </w:tc>
+        <w:tc>
+          <w:tcPr>
+            <w:tcW w:w="2841" w:type="dxa"/>
+          </w:tcPr>
+          <w:p>
+            <w:pPr>
+              <w:autoSpaceDE w:val="0"/>
+              <w:autoSpaceDN w:val="0"/>
+              <w:adjustRightInd w:val="0"/>
+              <w:jc w:val="left"/>
+              <w:rPr>
+                <w:rFonts w:ascii="NSimSun" w:hAnsi="NSimSun" w:cs="NSimSun"/>
+                <w:kern w:val="0"/>
+                <w:sz w:val="19"/>
+                <w:szCs w:val="19"/>
+              </w:rPr>
+            </w:pPr>
+            <w:r>
+              <w:rPr>
+                <w:rFonts w:ascii="NSimSun" w:hAnsi="NSimSun" w:cs="NSimSun" w:hint="eastAsia"/>
+                <w:kern w:val="0"/>
+                <w:sz w:val="19"/>
+                <w:szCs w:val="19"/>
+              </w:rPr>
+              <w:t>0</w:t>
+            </w:r>
+          </w:p>
+        </w:tc>
+        <w:tc>
+          <w:tcPr>
+            <w:tcW w:w="2841" w:type="dxa"/>
+          </w:tcPr>
+          <w:p>
+            <w:pPr>
+              <w:autoSpaceDE w:val="0"/>
+              <w:autoSpaceDN w:val="0"/>
+              <w:adjustRightInd w:val="0"/>
+              <w:jc w:val="left"/>
+              <w:rPr>
+                <w:rFonts w:ascii="NSimSun" w:hAnsi="NSimSun" w:cs="NSimSun"/>
+                <w:kern w:val="0"/>
+                <w:sz w:val="19"/>
+                <w:szCs w:val="19"/>
+              </w:rPr>
+            </w:pPr>
+            <w:r>
+              <w:rPr>
+                <w:rFonts w:ascii="NSimSun" w:hAnsi="NSimSun" w:cs="NSimSun" w:hint="eastAsia"/>
+                <w:kern w:val="0"/>
+                <w:sz w:val="19"/>
+                <w:szCs w:val="19"/>
+              </w:rPr>
+              <w:t>未知</w:t>
+            </w:r>
+          </w:p>
+        </w:tc>
+      </w:tr>
+      <w:tr>
+        <w:tc>
+          <w:tcPr>
+            <w:tcW w:w="2840" w:type="dxa"/>
+          </w:tcPr>
+          <w:p>
+            <w:pPr>
+              <w:autoSpaceDE w:val="0"/>
+              <w:autoSpaceDN w:val="0"/>
+              <w:adjustRightInd w:val="0"/>
+              <w:jc w:val="left"/>
+              <w:rPr>
+                <w:rFonts w:ascii="NSimSun" w:hAnsi="NSimSun" w:cs="NSimSun"/>
+                <w:kern w:val="0"/>
+                <w:sz w:val="19"/>
+                <w:szCs w:val="19"/>
+              </w:rPr>
+            </w:pPr>
+            <w:proofErr w:type="spellStart"/>
+            <w:r>
+              <w:rPr>
+                <w:rFonts w:ascii="NSimSun" w:hAnsi="NSimSun" w:cs="NSimSun" w:hint="eastAsia"/>
+                <w:kern w:val="0"/>
+                <w:sz w:val="19"/>
+                <w:szCs w:val="19"/>
+              </w:rPr>
+              <w:t>cBuffers</w:t>
+            </w:r>
+            <w:proofErr w:type="spellEnd"/>
+          </w:p>
+        </w:tc>
+        <w:tc>
+          <w:tcPr>
+            <w:tcW w:w="2841" w:type="dxa"/>
+          </w:tcPr>
+          <w:p>
+            <w:pPr>
+              <w:autoSpaceDE w:val="0"/>
+              <w:autoSpaceDN w:val="0"/>
+              <w:adjustRightInd w:val="0"/>
+              <w:jc w:val="left"/>
+              <w:rPr>
+                <w:rFonts w:ascii="NSimSun" w:hAnsi="NSimSun" w:cs="NSimSun"/>
+                <w:kern w:val="0"/>
+                <w:sz w:val="19"/>
+                <w:szCs w:val="19"/>
+              </w:rPr>
+            </w:pPr>
+            <w:r>
+              <w:rPr>
+                <w:rFonts w:ascii="NSimSun" w:hAnsi="NSimSun" w:cs="NSimSun" w:hint="eastAsia"/>
+                <w:kern w:val="0"/>
+                <w:sz w:val="19"/>
+                <w:szCs w:val="19"/>
+              </w:rPr>
+              <w:t>4</w:t>
+            </w:r>
+          </w:p>
+        </w:tc>
+        <w:tc>
+          <w:tcPr>
+            <w:tcW w:w="2841" w:type="dxa"/>
+          </w:tcPr>
+          <w:p>
+            <w:pPr>
+              <w:autoSpaceDE w:val="0"/>
+              <w:autoSpaceDN w:val="0"/>
+              <w:adjustRightInd w:val="0"/>
+              <w:jc w:val="left"/>
+              <w:rPr>
+                <w:rFonts w:ascii="NSimSun" w:hAnsi="NSimSun" w:cs="NSimSun"/>
+                <w:kern w:val="0"/>
+                <w:sz w:val="19"/>
+                <w:szCs w:val="19"/>
+              </w:rPr>
+            </w:pPr>
+            <w:r>
+              <w:rPr>
+                <w:rFonts w:ascii="NSimSun" w:hAnsi="NSimSun" w:cs="NSimSun" w:hint="eastAsia"/>
+                <w:kern w:val="0"/>
+                <w:sz w:val="19"/>
+                <w:szCs w:val="19"/>
+              </w:rPr>
+              <w:t>未知</w:t>
+            </w:r>
+          </w:p>
+        </w:tc>
+      </w:tr>
+    </w:tbl>
+    <w:p>
+      <w:pPr>
+        <w:autoSpaceDE w:val="0"/>
+        <w:autoSpaceDN w:val="0"/>
+        <w:adjustRightInd w:val="0"/>
+        <w:jc w:val="left"/>
+        <w:rPr>
+          <w:rFonts w:ascii="NSimSun" w:hAnsi="NSimSun" w:cs="NSimSun"/>
+          <w:kern w:val="0"/>
+          <w:sz w:val="19"/>
+          <w:szCs w:val="19"/>
+        </w:rPr>
+      </w:pPr>
+      <w:r>
+        <w:rPr>
+          <w:rFonts w:ascii="NSimSun" w:hAnsi="NSimSun" w:cs="NSimSun" w:hint="eastAsia"/>
+          <w:kern w:val="0"/>
+          <w:sz w:val="19"/>
+          <w:szCs w:val="19"/>
+        </w:rPr>
+        <w:t>具体延迟见下图：</w:t>
+      </w:r>
+    </w:p>
+    <w:p>
+      <w:pPr>
+        <w:autoSpaceDE w:val="0"/>
+        <w:autoSpaceDN w:val="0"/>
+        <w:adjustRightInd w:val="0"/>
+        <w:jc w:val="left"/>
+        <w:rPr>
+          <w:rFonts w:ascii="NSimSun" w:hAnsi="NSimSun" w:cs="NSimSun"/>
+          <w:kern w:val="0"/>
+          <w:sz w:val="19"/>
+          <w:szCs w:val="19"/>
+        </w:rPr>
       </w:pPr>
       <w:r>
         <w:rPr>
           <w:noProof/>
         </w:rPr>
         <w:drawing>
-          <wp:inline distT="0" distB="0" distL="0" distR="0" wp14:anchorId="28FEA695" wp14:editId="3881FDA6">
-            <wp:extent cx="5274310" cy="2497972"/>
+          <wp:inline distT="0" distB="0" distL="0" distR="0" wp14:anchorId="0D726CCC" wp14:editId="79C473F2">
+            <wp:extent cx="5274310" cy="3208539"/>
             <wp:effectExtent l="0" t="0" r="2540" b="0"/>
-            <wp:docPr id="8" name="图片 8"/>
+            <wp:docPr id="5" name="图片 5"/>
             <wp:cNvGraphicFramePr>
               <a:graphicFrameLocks xmlns:a="http://schemas.openxmlformats.org/drawingml/2006/main" noChangeAspect="1"/>
             </wp:cNvGraphicFramePr>
@@ -2429,7 +2390,7 @@
                   <pic:spPr>
                     <a:xfrm>
                       <a:off x="0" y="0"/>
-                      <a:ext cx="5274310" cy="2497972"/>
+                      <a:ext cx="5274310" cy="3208539"/>
                     </a:xfrm>
                     <a:prstGeom prst="rect">
                       <a:avLst/>
@@ -2444,14 +2405,22 @@
     </w:p>
     <w:p>
       <w:pPr>
-        <w:jc w:val="left"/>
+        <w:rPr>
+          <w:rFonts w:ascii="NSimSun" w:hAnsi="NSimSun" w:cs="NSimSun"/>
+          <w:kern w:val="0"/>
+          <w:sz w:val="19"/>
+          <w:szCs w:val="19"/>
+        </w:rPr>
+      </w:pPr>
+      <w:r>
         <w:rPr>
           <w:rFonts w:ascii="NSimSun" w:hAnsi="NSimSun" w:cs="NSimSun" w:hint="eastAsia"/>
           <w:kern w:val="0"/>
           <w:sz w:val="19"/>
           <w:szCs w:val="19"/>
         </w:rPr>
-      </w:pPr>
+        <w:t>起始点位</w:t>
+      </w:r>
       <w:r>
         <w:rPr>
           <w:rFonts w:ascii="NSimSun" w:hAnsi="NSimSun" w:cs="NSimSun" w:hint="eastAsia"/>
@@ -2459,28 +2428,106 @@
           <w:sz w:val="19"/>
           <w:szCs w:val="19"/>
         </w:rPr>
-        <w:t>未改之前的延迟为</w:t>
+        <w:t>48.283</w:t>
       </w:r>
     </w:p>
     <w:p>
       <w:pPr>
         <w:jc w:val="left"/>
+        <w:rPr>
+          <w:rFonts w:ascii="NSimSun" w:hAnsi="NSimSun" w:cs="NSimSun"/>
+          <w:kern w:val="0"/>
+          <w:sz w:val="19"/>
+          <w:szCs w:val="19"/>
+        </w:rPr>
+      </w:pPr>
+      <w:r>
         <w:rPr>
           <w:rFonts w:ascii="NSimSun" w:hAnsi="NSimSun" w:cs="NSimSun" w:hint="eastAsia"/>
           <w:kern w:val="0"/>
           <w:sz w:val="19"/>
           <w:szCs w:val="19"/>
         </w:rPr>
+        <w:t>结束点位</w:t>
+      </w:r>
+      <w:r>
+        <w:rPr>
+          <w:rFonts w:ascii="NSimSun" w:hAnsi="NSimSun" w:cs="NSimSun" w:hint="eastAsia"/>
+          <w:kern w:val="0"/>
+          <w:sz w:val="19"/>
+          <w:szCs w:val="19"/>
+        </w:rPr>
+        <w:t>48.589</w:t>
+      </w:r>
+    </w:p>
+    <w:p>
+      <w:pPr>
+        <w:jc w:val="left"/>
+        <w:rPr>
+          <w:rFonts w:ascii="NSimSun" w:hAnsi="NSimSun" w:cs="NSimSun"/>
+          <w:kern w:val="0"/>
+          <w:sz w:val="19"/>
+          <w:szCs w:val="19"/>
+        </w:rPr>
+      </w:pPr>
+      <w:r>
+        <w:rPr>
+          <w:rFonts w:ascii="NSimSun" w:hAnsi="NSimSun" w:cs="NSimSun" w:hint="eastAsia"/>
+          <w:kern w:val="0"/>
+          <w:sz w:val="19"/>
+          <w:szCs w:val="19"/>
+        </w:rPr>
+        <w:t>延迟为</w:t>
+      </w:r>
+      <w:r>
+        <w:rPr>
+          <w:rFonts w:ascii="NSimSun" w:hAnsi="NSimSun" w:cs="NSimSun" w:hint="eastAsia"/>
+          <w:kern w:val="0"/>
+          <w:sz w:val="19"/>
+          <w:szCs w:val="19"/>
+        </w:rPr>
+        <w:t>307ms</w:t>
+      </w:r>
+    </w:p>
+    <w:p>
+      <w:pPr>
+        <w:jc w:val="left"/>
+        <w:rPr>
+          <w:rFonts w:ascii="NSimSun" w:hAnsi="NSimSun" w:cs="NSimSun"/>
+          <w:kern w:val="0"/>
+          <w:sz w:val="19"/>
+          <w:szCs w:val="19"/>
+        </w:rPr>
+      </w:pPr>
+      <w:r>
+        <w:rPr>
+          <w:rFonts w:ascii="NSimSun" w:hAnsi="NSimSun" w:cs="NSimSun" w:hint="eastAsia"/>
+          <w:kern w:val="0"/>
+          <w:sz w:val="19"/>
+          <w:szCs w:val="19"/>
+        </w:rPr>
+        <w:t>延迟有了较大的改观</w:t>
+      </w:r>
+    </w:p>
+    <w:p>
+      <w:pPr>
+        <w:jc w:val="left"/>
+        <w:rPr>
+          <w:rFonts w:ascii="NSimSun" w:hAnsi="NSimSun" w:cs="NSimSun"/>
+          <w:kern w:val="0"/>
+          <w:sz w:val="19"/>
+          <w:szCs w:val="19"/>
+        </w:rPr>
       </w:pPr>
       <w:r>
         <w:rPr>
           <w:noProof/>
         </w:rPr>
         <w:drawing>
-          <wp:inline distT="0" distB="0" distL="0" distR="0" wp14:anchorId="7C374901" wp14:editId="6FF8A259">
-            <wp:extent cx="2895600" cy="171450"/>
-            <wp:effectExtent l="0" t="0" r="0" b="0"/>
-            <wp:docPr id="7" name="图片 7"/>
+          <wp:inline distT="0" distB="0" distL="0" distR="0" wp14:anchorId="00A100B5" wp14:editId="3BA4C18C">
+            <wp:extent cx="2876550" cy="200025"/>
+            <wp:effectExtent l="0" t="0" r="0" b="9525"/>
+            <wp:docPr id="6" name="图片 6"/>
             <wp:cNvGraphicFramePr>
               <a:graphicFrameLocks xmlns:a="http://schemas.openxmlformats.org/drawingml/2006/main" noChangeAspect="1"/>
             </wp:cNvGraphicFramePr>
@@ -2500,7 +2547,7 @@
                   <pic:spPr>
                     <a:xfrm>
                       <a:off x="0" y="0"/>
-                      <a:ext cx="2895600" cy="171450"/>
+                      <a:ext cx="2876550" cy="200025"/>
                     </a:xfrm>
                     <a:prstGeom prst="rect">
                       <a:avLst/>
@@ -2517,12 +2564,21 @@
       <w:pPr>
         <w:jc w:val="left"/>
         <w:rPr>
+          <w:rFonts w:ascii="NSimSun" w:hAnsi="NSimSun" w:cs="NSimSun"/>
+          <w:kern w:val="0"/>
+          <w:sz w:val="19"/>
+          <w:szCs w:val="19"/>
+        </w:rPr>
+      </w:pPr>
+      <w:r>
+        <w:rPr>
           <w:rFonts w:ascii="NSimSun" w:hAnsi="NSimSun" w:cs="NSimSun" w:hint="eastAsia"/>
           <w:kern w:val="0"/>
           <w:sz w:val="19"/>
           <w:szCs w:val="19"/>
         </w:rPr>
-      </w:pPr>
+        <w:t>文件为</w:t>
+      </w:r>
       <w:r>
         <w:rPr>
           <w:rFonts w:ascii="NSimSun" w:hAnsi="NSimSun" w:cs="NSimSun" w:hint="eastAsia"/>
@@ -2530,48 +2586,611 @@
           <w:sz w:val="19"/>
           <w:szCs w:val="19"/>
         </w:rPr>
-        <w:t>563ms</w:t>
-      </w:r>
-    </w:p>
-    <w:p>
-      <w:pPr>
-        <w:jc w:val="left"/>
-        <w:rPr>
-          <w:rFonts w:ascii="NSimSun" w:hAnsi="NSimSun" w:cs="NSimSun"/>
-          <w:kern w:val="0"/>
-          <w:sz w:val="19"/>
-          <w:szCs w:val="19"/>
-        </w:rPr>
-      </w:pPr>
-      <w:r>
-        <w:rPr>
-          <w:rFonts w:ascii="NSimSun" w:hAnsi="NSimSun" w:cs="NSimSun" w:hint="eastAsia"/>
-          <w:kern w:val="0"/>
-          <w:sz w:val="19"/>
-          <w:szCs w:val="19"/>
-        </w:rPr>
-        <w:t>可以基本上确定系统延迟为</w:t>
-      </w:r>
-      <w:r>
-        <w:rPr>
-          <w:rFonts w:ascii="NSimSun" w:hAnsi="NSimSun" w:cs="NSimSun" w:hint="eastAsia"/>
-          <w:kern w:val="0"/>
-          <w:sz w:val="19"/>
-          <w:szCs w:val="19"/>
-        </w:rPr>
-        <w:t>50-70ms</w:t>
-      </w:r>
-      <w:r>
-        <w:rPr>
-          <w:rFonts w:ascii="NSimSun" w:hAnsi="NSimSun" w:cs="NSimSun" w:hint="eastAsia"/>
-          <w:kern w:val="0"/>
-          <w:sz w:val="19"/>
-          <w:szCs w:val="19"/>
-        </w:rPr>
-        <w:t>之间。</w:t>
+        <w:t>test5.wav</w:t>
+      </w:r>
+    </w:p>
+    <w:p>
+      <w:pPr>
+        <w:pStyle w:val="2"/>
+      </w:pPr>
+      <w:r>
+        <w:rPr>
+          <w:rFonts w:hint="eastAsia"/>
+        </w:rPr>
+        <w:t>25ms</w:t>
+      </w:r>
+      <w:r>
+        <w:rPr>
+          <w:rFonts w:hint="eastAsia"/>
+        </w:rPr>
+        <w:t>缓存延迟</w:t>
+      </w:r>
+    </w:p>
+    <w:p>
+      <w:r>
+        <w:rPr>
+          <w:rFonts w:hint="eastAsia"/>
+        </w:rPr>
+        <w:t>这次使用的配置为：</w:t>
+      </w:r>
+    </w:p>
+    <w:tbl>
+      <w:tblPr>
+        <w:tblStyle w:val="a5"/>
+        <w:tblW w:w="0" w:type="auto"/>
+        <w:tblLook w:val="04A0" w:firstRow="1" w:lastRow="0" w:firstColumn="1" w:lastColumn="0" w:noHBand="0" w:noVBand="1"/>
+      </w:tblPr>
+      <w:tblGrid>
+        <w:gridCol w:w="2840"/>
+        <w:gridCol w:w="2841"/>
+        <w:gridCol w:w="2841"/>
+      </w:tblGrid>
+      <w:tr>
+        <w:tc>
+          <w:tcPr>
+            <w:tcW w:w="2840" w:type="dxa"/>
+          </w:tcPr>
+          <w:p>
+            <w:pPr>
+              <w:autoSpaceDE w:val="0"/>
+              <w:autoSpaceDN w:val="0"/>
+              <w:adjustRightInd w:val="0"/>
+              <w:jc w:val="left"/>
+              <w:rPr>
+                <w:rFonts w:ascii="NSimSun" w:hAnsi="NSimSun" w:cs="NSimSun"/>
+                <w:kern w:val="0"/>
+                <w:sz w:val="19"/>
+                <w:szCs w:val="19"/>
+              </w:rPr>
+            </w:pPr>
+            <w:proofErr w:type="spellStart"/>
+            <w:r>
+              <w:rPr>
+                <w:rFonts w:ascii="NSimSun" w:hAnsi="NSimSun" w:cs="NSimSun" w:hint="eastAsia"/>
+                <w:kern w:val="0"/>
+                <w:sz w:val="19"/>
+                <w:szCs w:val="19"/>
+              </w:rPr>
+              <w:t>cbAlign</w:t>
+            </w:r>
+            <w:proofErr w:type="spellEnd"/>
+          </w:p>
+        </w:tc>
+        <w:tc>
+          <w:tcPr>
+            <w:tcW w:w="2841" w:type="dxa"/>
+          </w:tcPr>
+          <w:p>
+            <w:pPr>
+              <w:autoSpaceDE w:val="0"/>
+              <w:autoSpaceDN w:val="0"/>
+              <w:adjustRightInd w:val="0"/>
+              <w:jc w:val="left"/>
+              <w:rPr>
+                <w:rFonts w:ascii="NSimSun" w:hAnsi="NSimSun" w:cs="NSimSun"/>
+                <w:kern w:val="0"/>
+                <w:sz w:val="19"/>
+                <w:szCs w:val="19"/>
+              </w:rPr>
+            </w:pPr>
+            <w:r>
+              <w:rPr>
+                <w:rFonts w:ascii="NSimSun" w:hAnsi="NSimSun" w:cs="NSimSun" w:hint="eastAsia"/>
+                <w:kern w:val="0"/>
+                <w:sz w:val="19"/>
+                <w:szCs w:val="19"/>
+              </w:rPr>
+              <w:t>1</w:t>
+            </w:r>
+          </w:p>
+        </w:tc>
+        <w:tc>
+          <w:tcPr>
+            <w:tcW w:w="2841" w:type="dxa"/>
+          </w:tcPr>
+          <w:p>
+            <w:pPr>
+              <w:autoSpaceDE w:val="0"/>
+              <w:autoSpaceDN w:val="0"/>
+              <w:adjustRightInd w:val="0"/>
+              <w:jc w:val="left"/>
+              <w:rPr>
+                <w:rFonts w:ascii="NSimSun" w:hAnsi="NSimSun" w:cs="NSimSun"/>
+                <w:kern w:val="0"/>
+                <w:sz w:val="19"/>
+                <w:szCs w:val="19"/>
+              </w:rPr>
+            </w:pPr>
+            <w:r>
+              <w:rPr>
+                <w:rFonts w:ascii="NSimSun" w:hAnsi="NSimSun" w:cs="NSimSun" w:hint="eastAsia"/>
+                <w:kern w:val="0"/>
+                <w:sz w:val="19"/>
+                <w:szCs w:val="19"/>
+              </w:rPr>
+              <w:t>未知</w:t>
+            </w:r>
+          </w:p>
+        </w:tc>
+      </w:tr>
+      <w:tr>
+        <w:tc>
+          <w:tcPr>
+            <w:tcW w:w="2840" w:type="dxa"/>
+          </w:tcPr>
+          <w:p>
+            <w:pPr>
+              <w:autoSpaceDE w:val="0"/>
+              <w:autoSpaceDN w:val="0"/>
+              <w:adjustRightInd w:val="0"/>
+              <w:jc w:val="left"/>
+              <w:rPr>
+                <w:rFonts w:ascii="NSimSun" w:hAnsi="NSimSun" w:cs="NSimSun"/>
+                <w:kern w:val="0"/>
+                <w:sz w:val="19"/>
+                <w:szCs w:val="19"/>
+              </w:rPr>
+            </w:pPr>
+            <w:proofErr w:type="spellStart"/>
+            <w:r>
+              <w:rPr>
+                <w:rFonts w:ascii="NSimSun" w:hAnsi="NSimSun" w:cs="NSimSun" w:hint="eastAsia"/>
+                <w:kern w:val="0"/>
+                <w:sz w:val="19"/>
+                <w:szCs w:val="19"/>
+              </w:rPr>
+              <w:t>cbBuffer</w:t>
+            </w:r>
+            <w:proofErr w:type="spellEnd"/>
+          </w:p>
+        </w:tc>
+        <w:tc>
+          <w:tcPr>
+            <w:tcW w:w="2841" w:type="dxa"/>
+          </w:tcPr>
+          <w:p>
+            <w:pPr>
+              <w:autoSpaceDE w:val="0"/>
+              <w:autoSpaceDN w:val="0"/>
+              <w:adjustRightInd w:val="0"/>
+              <w:jc w:val="left"/>
+              <w:rPr>
+                <w:rFonts w:ascii="NSimSun" w:hAnsi="NSimSun" w:cs="NSimSun"/>
+                <w:kern w:val="0"/>
+                <w:sz w:val="19"/>
+                <w:szCs w:val="19"/>
+              </w:rPr>
+            </w:pPr>
+            <w:r>
+              <w:rPr>
+                <w:rFonts w:ascii="NSimSun" w:hAnsi="NSimSun" w:cs="NSimSun" w:hint="eastAsia"/>
+                <w:kern w:val="0"/>
+                <w:sz w:val="19"/>
+                <w:szCs w:val="19"/>
+              </w:rPr>
+              <w:t>4410</w:t>
+            </w:r>
+          </w:p>
+        </w:tc>
+        <w:tc>
+          <w:tcPr>
+            <w:tcW w:w="2841" w:type="dxa"/>
+          </w:tcPr>
+          <w:p>
+            <w:pPr>
+              <w:autoSpaceDE w:val="0"/>
+              <w:autoSpaceDN w:val="0"/>
+              <w:adjustRightInd w:val="0"/>
+              <w:jc w:val="left"/>
+              <w:rPr>
+                <w:rFonts w:ascii="NSimSun" w:hAnsi="NSimSun" w:cs="NSimSun"/>
+                <w:kern w:val="0"/>
+                <w:sz w:val="19"/>
+                <w:szCs w:val="19"/>
+              </w:rPr>
+            </w:pPr>
+            <w:r>
+              <w:rPr>
+                <w:rFonts w:ascii="NSimSun" w:hAnsi="NSimSun" w:cs="NSimSun" w:hint="eastAsia"/>
+                <w:kern w:val="0"/>
+                <w:sz w:val="19"/>
+                <w:szCs w:val="19"/>
+              </w:rPr>
+              <w:t>缓存大小</w:t>
+            </w:r>
+          </w:p>
+        </w:tc>
+      </w:tr>
+      <w:tr>
+        <w:tc>
+          <w:tcPr>
+            <w:tcW w:w="2840" w:type="dxa"/>
+          </w:tcPr>
+          <w:p>
+            <w:pPr>
+              <w:autoSpaceDE w:val="0"/>
+              <w:autoSpaceDN w:val="0"/>
+              <w:adjustRightInd w:val="0"/>
+              <w:jc w:val="left"/>
+              <w:rPr>
+                <w:rFonts w:ascii="NSimSun" w:hAnsi="NSimSun" w:cs="NSimSun"/>
+                <w:kern w:val="0"/>
+                <w:sz w:val="19"/>
+                <w:szCs w:val="19"/>
+              </w:rPr>
+            </w:pPr>
+            <w:proofErr w:type="spellStart"/>
+            <w:r>
+              <w:rPr>
+                <w:rFonts w:ascii="NSimSun" w:hAnsi="NSimSun" w:cs="NSimSun" w:hint="eastAsia"/>
+                <w:kern w:val="0"/>
+                <w:sz w:val="19"/>
+                <w:szCs w:val="19"/>
+              </w:rPr>
+              <w:t>cbPrefix</w:t>
+            </w:r>
+            <w:proofErr w:type="spellEnd"/>
+          </w:p>
+        </w:tc>
+        <w:tc>
+          <w:tcPr>
+            <w:tcW w:w="2841" w:type="dxa"/>
+          </w:tcPr>
+          <w:p>
+            <w:pPr>
+              <w:autoSpaceDE w:val="0"/>
+              <w:autoSpaceDN w:val="0"/>
+              <w:adjustRightInd w:val="0"/>
+              <w:jc w:val="left"/>
+              <w:rPr>
+                <w:rFonts w:ascii="NSimSun" w:hAnsi="NSimSun" w:cs="NSimSun"/>
+                <w:kern w:val="0"/>
+                <w:sz w:val="19"/>
+                <w:szCs w:val="19"/>
+              </w:rPr>
+            </w:pPr>
+            <w:r>
+              <w:rPr>
+                <w:rFonts w:ascii="NSimSun" w:hAnsi="NSimSun" w:cs="NSimSun" w:hint="eastAsia"/>
+                <w:kern w:val="0"/>
+                <w:sz w:val="19"/>
+                <w:szCs w:val="19"/>
+              </w:rPr>
+              <w:t>0</w:t>
+            </w:r>
+          </w:p>
+        </w:tc>
+        <w:tc>
+          <w:tcPr>
+            <w:tcW w:w="2841" w:type="dxa"/>
+          </w:tcPr>
+          <w:p>
+            <w:pPr>
+              <w:autoSpaceDE w:val="0"/>
+              <w:autoSpaceDN w:val="0"/>
+              <w:adjustRightInd w:val="0"/>
+              <w:jc w:val="left"/>
+              <w:rPr>
+                <w:rFonts w:ascii="NSimSun" w:hAnsi="NSimSun" w:cs="NSimSun"/>
+                <w:kern w:val="0"/>
+                <w:sz w:val="19"/>
+                <w:szCs w:val="19"/>
+              </w:rPr>
+            </w:pPr>
+            <w:r>
+              <w:rPr>
+                <w:rFonts w:ascii="NSimSun" w:hAnsi="NSimSun" w:cs="NSimSun" w:hint="eastAsia"/>
+                <w:kern w:val="0"/>
+                <w:sz w:val="19"/>
+                <w:szCs w:val="19"/>
+              </w:rPr>
+              <w:t>未知</w:t>
+            </w:r>
+          </w:p>
+        </w:tc>
+      </w:tr>
+      <w:tr>
+        <w:tc>
+          <w:tcPr>
+            <w:tcW w:w="2840" w:type="dxa"/>
+          </w:tcPr>
+          <w:p>
+            <w:pPr>
+              <w:autoSpaceDE w:val="0"/>
+              <w:autoSpaceDN w:val="0"/>
+              <w:adjustRightInd w:val="0"/>
+              <w:jc w:val="left"/>
+              <w:rPr>
+                <w:rFonts w:ascii="NSimSun" w:hAnsi="NSimSun" w:cs="NSimSun"/>
+                <w:kern w:val="0"/>
+                <w:sz w:val="19"/>
+                <w:szCs w:val="19"/>
+              </w:rPr>
+            </w:pPr>
+            <w:proofErr w:type="spellStart"/>
+            <w:r>
+              <w:rPr>
+                <w:rFonts w:ascii="NSimSun" w:hAnsi="NSimSun" w:cs="NSimSun" w:hint="eastAsia"/>
+                <w:kern w:val="0"/>
+                <w:sz w:val="19"/>
+                <w:szCs w:val="19"/>
+              </w:rPr>
+              <w:t>cBuffers</w:t>
+            </w:r>
+            <w:proofErr w:type="spellEnd"/>
+          </w:p>
+        </w:tc>
+        <w:tc>
+          <w:tcPr>
+            <w:tcW w:w="2841" w:type="dxa"/>
+          </w:tcPr>
+          <w:p>
+            <w:pPr>
+              <w:autoSpaceDE w:val="0"/>
+              <w:autoSpaceDN w:val="0"/>
+              <w:adjustRightInd w:val="0"/>
+              <w:jc w:val="left"/>
+              <w:rPr>
+                <w:rFonts w:ascii="NSimSun" w:hAnsi="NSimSun" w:cs="NSimSun"/>
+                <w:kern w:val="0"/>
+                <w:sz w:val="19"/>
+                <w:szCs w:val="19"/>
+              </w:rPr>
+            </w:pPr>
+            <w:r>
+              <w:rPr>
+                <w:rFonts w:ascii="NSimSun" w:hAnsi="NSimSun" w:cs="NSimSun" w:hint="eastAsia"/>
+                <w:kern w:val="0"/>
+                <w:sz w:val="19"/>
+                <w:szCs w:val="19"/>
+              </w:rPr>
+              <w:t>4</w:t>
+            </w:r>
+          </w:p>
+        </w:tc>
+        <w:tc>
+          <w:tcPr>
+            <w:tcW w:w="2841" w:type="dxa"/>
+          </w:tcPr>
+          <w:p>
+            <w:pPr>
+              <w:autoSpaceDE w:val="0"/>
+              <w:autoSpaceDN w:val="0"/>
+              <w:adjustRightInd w:val="0"/>
+              <w:jc w:val="left"/>
+              <w:rPr>
+                <w:rFonts w:ascii="NSimSun" w:hAnsi="NSimSun" w:cs="NSimSun"/>
+                <w:kern w:val="0"/>
+                <w:sz w:val="19"/>
+                <w:szCs w:val="19"/>
+              </w:rPr>
+            </w:pPr>
+            <w:r>
+              <w:rPr>
+                <w:rFonts w:ascii="NSimSun" w:hAnsi="NSimSun" w:cs="NSimSun" w:hint="eastAsia"/>
+                <w:kern w:val="0"/>
+                <w:sz w:val="19"/>
+                <w:szCs w:val="19"/>
+              </w:rPr>
+              <w:t>未知</w:t>
+            </w:r>
+          </w:p>
+        </w:tc>
+      </w:tr>
+    </w:tbl>
+    <w:p>
+      <w:r>
+        <w:rPr>
+          <w:rFonts w:hint="eastAsia"/>
+        </w:rPr>
+        <w:t>最后得到的设置缓存大小为</w:t>
+      </w:r>
+      <w:r>
+        <w:rPr>
+          <w:rFonts w:hint="eastAsia"/>
+        </w:rPr>
+        <w:t>4408</w:t>
+      </w:r>
+      <w:r>
+        <w:rPr>
+          <w:rFonts w:hint="eastAsia"/>
+        </w:rPr>
+        <w:t>，应该是由于内存对齐的问题。本次测试的输出波形为：</w:t>
+      </w:r>
+    </w:p>
+    <w:p>
+      <w:r>
+        <w:rPr>
+          <w:noProof/>
+        </w:rPr>
+        <w:lastRenderedPageBreak/>
+        <w:drawing>
+          <wp:inline distT="0" distB="0" distL="0" distR="0" wp14:anchorId="4377B8FE" wp14:editId="6300CF86">
+            <wp:extent cx="5274310" cy="3208539"/>
+            <wp:effectExtent l="0" t="0" r="2540" b="0"/>
+            <wp:docPr id="9" name="图片 9"/>
+            <wp:cNvGraphicFramePr>
+              <a:graphicFrameLocks xmlns:a="http://schemas.openxmlformats.org/drawingml/2006/main" noChangeAspect="1"/>
+            </wp:cNvGraphicFramePr>
+            <a:graphic xmlns:a="http://schemas.openxmlformats.org/drawingml/2006/main">
+              <a:graphicData uri="http://schemas.openxmlformats.org/drawingml/2006/picture">
+                <pic:pic xmlns:pic="http://schemas.openxmlformats.org/drawingml/2006/picture">
+                  <pic:nvPicPr>
+                    <pic:cNvPr id="0" name=""/>
+                    <pic:cNvPicPr/>
+                  </pic:nvPicPr>
+                  <pic:blipFill>
+                    <a:blip r:embed="rId24"/>
+                    <a:stretch>
+                      <a:fillRect/>
+                    </a:stretch>
+                  </pic:blipFill>
+                  <pic:spPr>
+                    <a:xfrm>
+                      <a:off x="0" y="0"/>
+                      <a:ext cx="5274310" cy="3208539"/>
+                    </a:xfrm>
+                    <a:prstGeom prst="rect">
+                      <a:avLst/>
+                    </a:prstGeom>
+                  </pic:spPr>
+                </pic:pic>
+              </a:graphicData>
+            </a:graphic>
+          </wp:inline>
+        </w:drawing>
+      </w:r>
+    </w:p>
+    <w:p>
+      <w:r>
+        <w:rPr>
+          <w:rFonts w:hint="eastAsia"/>
+        </w:rPr>
+        <w:t>最终延迟为</w:t>
+      </w:r>
+      <w:r>
+        <w:rPr>
+          <w:rFonts w:hint="eastAsia"/>
+        </w:rPr>
+        <w:t>150ms</w:t>
+      </w:r>
+    </w:p>
+    <w:p>
+      <w:r>
+        <w:rPr>
+          <w:noProof/>
+        </w:rPr>
+        <w:drawing>
+          <wp:inline distT="0" distB="0" distL="0" distR="0" wp14:anchorId="31262D0F" wp14:editId="209B6913">
+            <wp:extent cx="5274310" cy="3208539"/>
+            <wp:effectExtent l="0" t="0" r="2540" b="0"/>
+            <wp:docPr id="11" name="图片 11"/>
+            <wp:cNvGraphicFramePr>
+              <a:graphicFrameLocks xmlns:a="http://schemas.openxmlformats.org/drawingml/2006/main" noChangeAspect="1"/>
+            </wp:cNvGraphicFramePr>
+            <a:graphic xmlns:a="http://schemas.openxmlformats.org/drawingml/2006/main">
+              <a:graphicData uri="http://schemas.openxmlformats.org/drawingml/2006/picture">
+                <pic:pic xmlns:pic="http://schemas.openxmlformats.org/drawingml/2006/picture">
+                  <pic:nvPicPr>
+                    <pic:cNvPr id="0" name=""/>
+                    <pic:cNvPicPr/>
+                  </pic:nvPicPr>
+                  <pic:blipFill>
+                    <a:blip r:embed="rId25"/>
+                    <a:stretch>
+                      <a:fillRect/>
+                    </a:stretch>
+                  </pic:blipFill>
+                  <pic:spPr>
+                    <a:xfrm>
+                      <a:off x="0" y="0"/>
+                      <a:ext cx="5274310" cy="3208539"/>
+                    </a:xfrm>
+                    <a:prstGeom prst="rect">
+                      <a:avLst/>
+                    </a:prstGeom>
+                  </pic:spPr>
+                </pic:pic>
+              </a:graphicData>
+            </a:graphic>
+          </wp:inline>
+        </w:drawing>
+      </w:r>
+    </w:p>
+    <w:p>
+      <w:pPr>
+        <w:rPr>
+          <w:rFonts w:hint="eastAsia"/>
+        </w:rPr>
+      </w:pPr>
+      <w:r>
+        <w:rPr>
+          <w:noProof/>
+        </w:rPr>
+        <w:drawing>
+          <wp:inline distT="0" distB="0" distL="0" distR="0" wp14:anchorId="051AC277" wp14:editId="6EA30A6C">
+            <wp:extent cx="2876550" cy="180975"/>
+            <wp:effectExtent l="0" t="0" r="0" b="9525"/>
+            <wp:docPr id="18" name="图片 18"/>
+            <wp:cNvGraphicFramePr>
+              <a:graphicFrameLocks xmlns:a="http://schemas.openxmlformats.org/drawingml/2006/main" noChangeAspect="1"/>
+            </wp:cNvGraphicFramePr>
+            <a:graphic xmlns:a="http://schemas.openxmlformats.org/drawingml/2006/main">
+              <a:graphicData uri="http://schemas.openxmlformats.org/drawingml/2006/picture">
+                <pic:pic xmlns:pic="http://schemas.openxmlformats.org/drawingml/2006/picture">
+                  <pic:nvPicPr>
+                    <pic:cNvPr id="0" name=""/>
+                    <pic:cNvPicPr/>
+                  </pic:nvPicPr>
+                  <pic:blipFill>
+                    <a:blip r:embed="rId26"/>
+                    <a:stretch>
+                      <a:fillRect/>
+                    </a:stretch>
+                  </pic:blipFill>
+                  <pic:spPr>
+                    <a:xfrm>
+                      <a:off x="0" y="0"/>
+                      <a:ext cx="2876550" cy="180975"/>
+                    </a:xfrm>
+                    <a:prstGeom prst="rect">
+                      <a:avLst/>
+                    </a:prstGeom>
+                  </pic:spPr>
+                </pic:pic>
+              </a:graphicData>
+            </a:graphic>
+          </wp:inline>
+        </w:drawing>
+      </w:r>
+    </w:p>
+    <w:p>
+      <w:r>
+        <w:rPr>
+          <w:rFonts w:hint="eastAsia"/>
+        </w:rPr>
+        <w:t>测量文件最后为</w:t>
+      </w:r>
+      <w:r>
+        <w:rPr>
+          <w:rFonts w:hint="eastAsia"/>
+        </w:rPr>
+        <w:t>test6.wav</w:t>
       </w:r>
       <w:bookmarkStart w:id="0" w:name="_GoBack"/>
       <w:bookmarkEnd w:id="0"/>
+    </w:p>
+    <w:p>
+      <w:pPr>
+        <w:pStyle w:val="2"/>
+      </w:pPr>
+      <w:r>
+        <w:rPr>
+          <w:rFonts w:hint="eastAsia"/>
+        </w:rPr>
+        <w:lastRenderedPageBreak/>
+        <w:t>回返延迟测量后有如下的关系</w:t>
+      </w:r>
+    </w:p>
+    <w:p>
+      <w:r>
+        <w:rPr>
+          <w:noProof/>
+        </w:rPr>
+        <w:drawing>
+          <wp:inline distT="0" distB="0" distL="0" distR="0" wp14:anchorId="0AEF2ABC" wp14:editId="090CAD6A">
+            <wp:extent cx="4572000" cy="2743200"/>
+            <wp:effectExtent l="0" t="0" r="19050" b="19050"/>
+            <wp:docPr id="19" name="图表 19"/>
+            <wp:cNvGraphicFramePr/>
+            <a:graphic xmlns:a="http://schemas.openxmlformats.org/drawingml/2006/main">
+              <a:graphicData uri="http://schemas.openxmlformats.org/drawingml/2006/chart">
+                <c:chart xmlns:c="http://schemas.openxmlformats.org/drawingml/2006/chart" xmlns:r="http://schemas.openxmlformats.org/officeDocument/2006/relationships" r:id="rId27"/>
+              </a:graphicData>
+            </a:graphic>
+          </wp:inline>
+        </w:drawing>
+      </w:r>
     </w:p>
     <w:sectPr>
       <w:pgSz w:w="11906" w:h="16838"/>
@@ -3509,6 +4128,138 @@
 </w:styles>
 </file>
 
+<file path=word/charts/chart1.xml><?xml version="1.0" encoding="utf-8"?>
+<c:chartSpace xmlns:c="http://schemas.openxmlformats.org/drawingml/2006/chart" xmlns:a="http://schemas.openxmlformats.org/drawingml/2006/main" xmlns:r="http://schemas.openxmlformats.org/officeDocument/2006/relationships">
+  <c:date1904 val="0"/>
+  <c:lang val="zh-CN"/>
+  <c:roundedCorners val="0"/>
+  <mc:AlternateContent xmlns:mc="http://schemas.openxmlformats.org/markup-compatibility/2006">
+    <mc:Choice xmlns:c14="http://schemas.microsoft.com/office/drawing/2007/8/2/chart" Requires="c14">
+      <c14:style val="102"/>
+    </mc:Choice>
+    <mc:Fallback>
+      <c:style val="2"/>
+    </mc:Fallback>
+  </mc:AlternateContent>
+  <c:chart>
+    <c:title>
+      <c:overlay val="0"/>
+    </c:title>
+    <c:autoTitleDeleted val="0"/>
+    <c:plotArea>
+      <c:layout/>
+      <c:lineChart>
+        <c:grouping val="standard"/>
+        <c:varyColors val="0"/>
+        <c:ser>
+          <c:idx val="0"/>
+          <c:order val="0"/>
+          <c:tx>
+            <c:v>回放延迟</c:v>
+          </c:tx>
+          <c:marker>
+            <c:symbol val="none"/>
+          </c:marker>
+          <c:cat>
+            <c:numRef>
+              <c:f>Sheet1!$A$1:$A$3</c:f>
+              <c:numCache>
+                <c:formatCode>General</c:formatCode>
+                <c:ptCount val="3"/>
+                <c:pt idx="0">
+                  <c:v>25</c:v>
+                </c:pt>
+                <c:pt idx="1">
+                  <c:v>250</c:v>
+                </c:pt>
+                <c:pt idx="2">
+                  <c:v>500</c:v>
+                </c:pt>
+              </c:numCache>
+            </c:numRef>
+          </c:cat>
+          <c:val>
+            <c:numRef>
+              <c:f>Sheet1!$B$1:$B$3</c:f>
+              <c:numCache>
+                <c:formatCode>General</c:formatCode>
+                <c:ptCount val="3"/>
+                <c:pt idx="0">
+                  <c:v>152</c:v>
+                </c:pt>
+                <c:pt idx="1">
+                  <c:v>307</c:v>
+                </c:pt>
+                <c:pt idx="2">
+                  <c:v>563</c:v>
+                </c:pt>
+              </c:numCache>
+            </c:numRef>
+          </c:val>
+          <c:smooth val="0"/>
+        </c:ser>
+        <c:dLbls>
+          <c:showLegendKey val="0"/>
+          <c:showVal val="0"/>
+          <c:showCatName val="0"/>
+          <c:showSerName val="0"/>
+          <c:showPercent val="0"/>
+          <c:showBubbleSize val="0"/>
+        </c:dLbls>
+        <c:marker val="1"/>
+        <c:smooth val="0"/>
+        <c:axId val="105294464"/>
+        <c:axId val="105304448"/>
+      </c:lineChart>
+      <c:catAx>
+        <c:axId val="105294464"/>
+        <c:scaling>
+          <c:orientation val="minMax"/>
+        </c:scaling>
+        <c:delete val="0"/>
+        <c:axPos val="b"/>
+        <c:numFmt formatCode="General" sourceLinked="1"/>
+        <c:majorTickMark val="out"/>
+        <c:minorTickMark val="none"/>
+        <c:tickLblPos val="nextTo"/>
+        <c:crossAx val="105304448"/>
+        <c:crosses val="autoZero"/>
+        <c:auto val="1"/>
+        <c:lblAlgn val="ctr"/>
+        <c:lblOffset val="100"/>
+        <c:noMultiLvlLbl val="0"/>
+      </c:catAx>
+      <c:valAx>
+        <c:axId val="105304448"/>
+        <c:scaling>
+          <c:orientation val="minMax"/>
+        </c:scaling>
+        <c:delete val="0"/>
+        <c:axPos val="l"/>
+        <c:majorGridlines/>
+        <c:numFmt formatCode="General" sourceLinked="1"/>
+        <c:majorTickMark val="out"/>
+        <c:minorTickMark val="none"/>
+        <c:tickLblPos val="nextTo"/>
+        <c:crossAx val="105294464"/>
+        <c:crosses val="autoZero"/>
+        <c:crossBetween val="between"/>
+      </c:valAx>
+    </c:plotArea>
+    <c:legend>
+      <c:legendPos val="r"/>
+      <c:overlay val="0"/>
+    </c:legend>
+    <c:plotVisOnly val="1"/>
+    <c:dispBlanksAs val="gap"/>
+    <c:showDLblsOverMax val="0"/>
+  </c:chart>
+  <c:externalData r:id="rId1">
+    <c:autoUpdate val="0"/>
+  </c:externalData>
+</c:chartSpace>
+</file>
+
 <file path=word/theme/theme1.xml><?xml version="1.0" encoding="utf-8"?>
 <a:theme xmlns:a="http://schemas.openxmlformats.org/drawingml/2006/main" name="Office 主题​​">
   <a:themeElements>
@@ -3799,7 +4550,7 @@
 </file>
 
 <file path=customXml/itemProps1.xml><?xml version="1.0" encoding="utf-8"?>
-<ds:datastoreItem xmlns:ds="http://schemas.openxmlformats.org/officeDocument/2006/customXml" ds:itemID="{1E1D078E-B3CF-4C29-BE23-D4F6DB332C30}">
+<ds:datastoreItem xmlns:ds="http://schemas.openxmlformats.org/officeDocument/2006/customXml" ds:itemID="{A77E2DAD-25AB-4066-A080-BDE2F08ED4D2}">
   <ds:schemaRefs>
     <ds:schemaRef ds:uri="http://schemas.openxmlformats.org/officeDocument/2006/bibliography"/>
   </ds:schemaRefs>

</xml_diff>

<commit_message>
Change the number of block and the buffersize
</commit_message>
<xml_diff>
--- a/DirectShow/Docs/实习笔记/02.docx
+++ b/DirectShow/Docs/实习笔记/02.docx
@@ -3098,11 +3098,6 @@
       </w:r>
     </w:p>
     <w:p>
-      <w:pPr>
-        <w:rPr>
-          <w:rFonts w:hint="eastAsia"/>
-        </w:rPr>
-      </w:pPr>
       <w:r>
         <w:rPr>
           <w:noProof/>
@@ -3157,8 +3152,6 @@
         </w:rPr>
         <w:t>test6.wav</w:t>
       </w:r>
-      <w:bookmarkStart w:id="0" w:name="_GoBack"/>
-      <w:bookmarkEnd w:id="0"/>
     </w:p>
     <w:p>
       <w:pPr>
@@ -3191,6 +3184,323 @@
           </wp:inline>
         </w:drawing>
       </w:r>
+    </w:p>
+    <w:p>
+      <w:pPr>
+        <w:pStyle w:val="1"/>
+      </w:pPr>
+      <w:r>
+        <w:rPr>
+          <w:rFonts w:hint="eastAsia"/>
+        </w:rPr>
+        <w:t>对于缓存块个数的研究</w:t>
+      </w:r>
+    </w:p>
+    <w:p>
+      <w:r>
+        <w:rPr>
+          <w:rFonts w:hint="eastAsia"/>
+        </w:rPr>
+        <w:t>在缺省情况下，缓存块格式为</w:t>
+      </w:r>
+      <w:r>
+        <w:rPr>
+          <w:rFonts w:hint="eastAsia"/>
+        </w:rPr>
+        <w:t>4</w:t>
+      </w:r>
+      <w:r>
+        <w:rPr>
+          <w:rFonts w:hint="eastAsia"/>
+        </w:rPr>
+        <w:t>块。</w:t>
+      </w:r>
+    </w:p>
+    <w:p>
+      <w:pPr>
+        <w:rPr>
+          <w:rFonts w:hint="eastAsia"/>
+        </w:rPr>
+      </w:pPr>
+      <w:r>
+        <w:rPr>
+          <w:rFonts w:hint="eastAsia"/>
+        </w:rPr>
+        <w:t>改成</w:t>
+      </w:r>
+      <w:r>
+        <w:rPr>
+          <w:rFonts w:hint="eastAsia"/>
+        </w:rPr>
+        <w:t>1</w:t>
+      </w:r>
+      <w:r>
+        <w:rPr>
+          <w:rFonts w:hint="eastAsia"/>
+        </w:rPr>
+        <w:t>块之后，音质明显受损。之后进行具体的测量，看在</w:t>
+      </w:r>
+      <w:r>
+        <w:rPr>
+          <w:rFonts w:hint="eastAsia"/>
+        </w:rPr>
+        <w:t>1</w:t>
+      </w:r>
+      <w:r>
+        <w:rPr>
+          <w:rFonts w:hint="eastAsia"/>
+        </w:rPr>
+        <w:t>个缓存块的情况小到底延迟的表现能有多少。</w:t>
+      </w:r>
+    </w:p>
+    <w:p>
+      <w:pPr>
+        <w:rPr>
+          <w:rFonts w:hint="eastAsia"/>
+        </w:rPr>
+      </w:pPr>
+      <w:r>
+        <w:rPr>
+          <w:noProof/>
+        </w:rPr>
+        <w:drawing>
+          <wp:inline distT="0" distB="0" distL="0" distR="0" wp14:anchorId="4DAFAF74" wp14:editId="38AE26DA">
+            <wp:extent cx="5274310" cy="3208539"/>
+            <wp:effectExtent l="0" t="0" r="2540" b="0"/>
+            <wp:docPr id="20" name="图片 20"/>
+            <wp:cNvGraphicFramePr>
+              <a:graphicFrameLocks xmlns:a="http://schemas.openxmlformats.org/drawingml/2006/main" noChangeAspect="1"/>
+            </wp:cNvGraphicFramePr>
+            <a:graphic xmlns:a="http://schemas.openxmlformats.org/drawingml/2006/main">
+              <a:graphicData uri="http://schemas.openxmlformats.org/drawingml/2006/picture">
+                <pic:pic xmlns:pic="http://schemas.openxmlformats.org/drawingml/2006/picture">
+                  <pic:nvPicPr>
+                    <pic:cNvPr id="0" name=""/>
+                    <pic:cNvPicPr/>
+                  </pic:nvPicPr>
+                  <pic:blipFill>
+                    <a:blip r:embed="rId28"/>
+                    <a:stretch>
+                      <a:fillRect/>
+                    </a:stretch>
+                  </pic:blipFill>
+                  <pic:spPr>
+                    <a:xfrm>
+                      <a:off x="0" y="0"/>
+                      <a:ext cx="5274310" cy="3208539"/>
+                    </a:xfrm>
+                    <a:prstGeom prst="rect">
+                      <a:avLst/>
+                    </a:prstGeom>
+                  </pic:spPr>
+                </pic:pic>
+              </a:graphicData>
+            </a:graphic>
+          </wp:inline>
+        </w:drawing>
+      </w:r>
+    </w:p>
+    <w:p>
+      <w:pPr>
+        <w:rPr>
+          <w:rFonts w:hint="eastAsia"/>
+        </w:rPr>
+      </w:pPr>
+      <w:r>
+        <w:rPr>
+          <w:rFonts w:hint="eastAsia"/>
+        </w:rPr>
+        <w:t>延迟有所改善，但是音质损失严重</w:t>
+      </w:r>
+    </w:p>
+    <w:p>
+      <w:pPr>
+        <w:rPr>
+          <w:rFonts w:hint="eastAsia"/>
+        </w:rPr>
+      </w:pPr>
+      <w:r>
+        <w:rPr>
+          <w:noProof/>
+        </w:rPr>
+        <w:lastRenderedPageBreak/>
+        <w:drawing>
+          <wp:inline distT="0" distB="0" distL="0" distR="0" wp14:anchorId="005DB6BE" wp14:editId="564D1C2B">
+            <wp:extent cx="5274310" cy="3208539"/>
+            <wp:effectExtent l="0" t="0" r="2540" b="0"/>
+            <wp:docPr id="21" name="图片 21"/>
+            <wp:cNvGraphicFramePr>
+              <a:graphicFrameLocks xmlns:a="http://schemas.openxmlformats.org/drawingml/2006/main" noChangeAspect="1"/>
+            </wp:cNvGraphicFramePr>
+            <a:graphic xmlns:a="http://schemas.openxmlformats.org/drawingml/2006/main">
+              <a:graphicData uri="http://schemas.openxmlformats.org/drawingml/2006/picture">
+                <pic:pic xmlns:pic="http://schemas.openxmlformats.org/drawingml/2006/picture">
+                  <pic:nvPicPr>
+                    <pic:cNvPr id="0" name=""/>
+                    <pic:cNvPicPr/>
+                  </pic:nvPicPr>
+                  <pic:blipFill>
+                    <a:blip r:embed="rId29"/>
+                    <a:stretch>
+                      <a:fillRect/>
+                    </a:stretch>
+                  </pic:blipFill>
+                  <pic:spPr>
+                    <a:xfrm>
+                      <a:off x="0" y="0"/>
+                      <a:ext cx="5274310" cy="3208539"/>
+                    </a:xfrm>
+                    <a:prstGeom prst="rect">
+                      <a:avLst/>
+                    </a:prstGeom>
+                  </pic:spPr>
+                </pic:pic>
+              </a:graphicData>
+            </a:graphic>
+          </wp:inline>
+        </w:drawing>
+      </w:r>
+    </w:p>
+    <w:p>
+      <w:pPr>
+        <w:rPr>
+          <w:rFonts w:hint="eastAsia"/>
+        </w:rPr>
+      </w:pPr>
+      <w:r>
+        <w:rPr>
+          <w:noProof/>
+        </w:rPr>
+        <w:drawing>
+          <wp:inline distT="0" distB="0" distL="0" distR="0" wp14:anchorId="5A208C3D" wp14:editId="78EF3265">
+            <wp:extent cx="5274310" cy="3208539"/>
+            <wp:effectExtent l="0" t="0" r="2540" b="0"/>
+            <wp:docPr id="22" name="图片 22"/>
+            <wp:cNvGraphicFramePr>
+              <a:graphicFrameLocks xmlns:a="http://schemas.openxmlformats.org/drawingml/2006/main" noChangeAspect="1"/>
+            </wp:cNvGraphicFramePr>
+            <a:graphic xmlns:a="http://schemas.openxmlformats.org/drawingml/2006/main">
+              <a:graphicData uri="http://schemas.openxmlformats.org/drawingml/2006/picture">
+                <pic:pic xmlns:pic="http://schemas.openxmlformats.org/drawingml/2006/picture">
+                  <pic:nvPicPr>
+                    <pic:cNvPr id="0" name=""/>
+                    <pic:cNvPicPr/>
+                  </pic:nvPicPr>
+                  <pic:blipFill>
+                    <a:blip r:embed="rId30"/>
+                    <a:stretch>
+                      <a:fillRect/>
+                    </a:stretch>
+                  </pic:blipFill>
+                  <pic:spPr>
+                    <a:xfrm>
+                      <a:off x="0" y="0"/>
+                      <a:ext cx="5274310" cy="3208539"/>
+                    </a:xfrm>
+                    <a:prstGeom prst="rect">
+                      <a:avLst/>
+                    </a:prstGeom>
+                  </pic:spPr>
+                </pic:pic>
+              </a:graphicData>
+            </a:graphic>
+          </wp:inline>
+        </w:drawing>
+      </w:r>
+    </w:p>
+    <w:p>
+      <w:pPr>
+        <w:rPr>
+          <w:rFonts w:hint="eastAsia"/>
+        </w:rPr>
+      </w:pPr>
+      <w:r>
+        <w:rPr>
+          <w:noProof/>
+        </w:rPr>
+        <w:drawing>
+          <wp:inline distT="0" distB="0" distL="0" distR="0" wp14:anchorId="765F5A5B" wp14:editId="630C6B1B">
+            <wp:extent cx="2886075" cy="190500"/>
+            <wp:effectExtent l="0" t="0" r="9525" b="0"/>
+            <wp:docPr id="23" name="图片 23"/>
+            <wp:cNvGraphicFramePr>
+              <a:graphicFrameLocks xmlns:a="http://schemas.openxmlformats.org/drawingml/2006/main" noChangeAspect="1"/>
+            </wp:cNvGraphicFramePr>
+            <a:graphic xmlns:a="http://schemas.openxmlformats.org/drawingml/2006/main">
+              <a:graphicData uri="http://schemas.openxmlformats.org/drawingml/2006/picture">
+                <pic:pic xmlns:pic="http://schemas.openxmlformats.org/drawingml/2006/picture">
+                  <pic:nvPicPr>
+                    <pic:cNvPr id="0" name=""/>
+                    <pic:cNvPicPr/>
+                  </pic:nvPicPr>
+                  <pic:blipFill>
+                    <a:blip r:embed="rId31"/>
+                    <a:stretch>
+                      <a:fillRect/>
+                    </a:stretch>
+                  </pic:blipFill>
+                  <pic:spPr>
+                    <a:xfrm>
+                      <a:off x="0" y="0"/>
+                      <a:ext cx="2886075" cy="190500"/>
+                    </a:xfrm>
+                    <a:prstGeom prst="rect">
+                      <a:avLst/>
+                    </a:prstGeom>
+                  </pic:spPr>
+                </pic:pic>
+              </a:graphicData>
+            </a:graphic>
+          </wp:inline>
+        </w:drawing>
+      </w:r>
+    </w:p>
+    <w:p>
+      <w:pPr>
+        <w:rPr>
+          <w:rFonts w:hint="eastAsia"/>
+        </w:rPr>
+      </w:pPr>
+      <w:r>
+        <w:rPr>
+          <w:rFonts w:hint="eastAsia"/>
+        </w:rPr>
+        <w:t>延迟为</w:t>
+      </w:r>
+      <w:r>
+        <w:rPr>
+          <w:rFonts w:hint="eastAsia"/>
+        </w:rPr>
+        <w:t>99ms</w:t>
+      </w:r>
+      <w:r>
+        <w:rPr>
+          <w:rFonts w:hint="eastAsia"/>
+        </w:rPr>
+        <w:t>。</w:t>
+      </w:r>
+    </w:p>
+    <w:p>
+      <w:r>
+        <w:rPr>
+          <w:rFonts w:hint="eastAsia"/>
+        </w:rPr>
+        <w:t>文件为</w:t>
+      </w:r>
+      <w:r>
+        <w:rPr>
+          <w:rFonts w:hint="eastAsia"/>
+        </w:rPr>
+        <w:t>test7.wav</w:t>
+      </w:r>
+      <w:r>
+        <w:rPr>
+          <w:rFonts w:hint="eastAsia"/>
+        </w:rPr>
+        <w:t>。</w:t>
+      </w:r>
+      <w:bookmarkStart w:id="0" w:name="_GoBack"/>
+      <w:bookmarkEnd w:id="0"/>
     </w:p>
     <w:sectPr>
       <w:pgSz w:w="11906" w:h="16838"/>
@@ -4208,11 +4518,11 @@
         </c:dLbls>
         <c:marker val="1"/>
         <c:smooth val="0"/>
-        <c:axId val="105294464"/>
-        <c:axId val="105304448"/>
+        <c:axId val="130677376"/>
+        <c:axId val="26682496"/>
       </c:lineChart>
       <c:catAx>
-        <c:axId val="105294464"/>
+        <c:axId val="130677376"/>
         <c:scaling>
           <c:orientation val="minMax"/>
         </c:scaling>
@@ -4222,7 +4532,7 @@
         <c:majorTickMark val="out"/>
         <c:minorTickMark val="none"/>
         <c:tickLblPos val="nextTo"/>
-        <c:crossAx val="105304448"/>
+        <c:crossAx val="26682496"/>
         <c:crosses val="autoZero"/>
         <c:auto val="1"/>
         <c:lblAlgn val="ctr"/>
@@ -4230,7 +4540,7 @@
         <c:noMultiLvlLbl val="0"/>
       </c:catAx>
       <c:valAx>
-        <c:axId val="105304448"/>
+        <c:axId val="26682496"/>
         <c:scaling>
           <c:orientation val="minMax"/>
         </c:scaling>
@@ -4241,7 +4551,7 @@
         <c:majorTickMark val="out"/>
         <c:minorTickMark val="none"/>
         <c:tickLblPos val="nextTo"/>
-        <c:crossAx val="105294464"/>
+        <c:crossAx val="130677376"/>
         <c:crosses val="autoZero"/>
         <c:crossBetween val="between"/>
       </c:valAx>
@@ -4550,7 +4860,7 @@
 </file>
 
 <file path=customXml/itemProps1.xml><?xml version="1.0" encoding="utf-8"?>
-<ds:datastoreItem xmlns:ds="http://schemas.openxmlformats.org/officeDocument/2006/customXml" ds:itemID="{A77E2DAD-25AB-4066-A080-BDE2F08ED4D2}">
+<ds:datastoreItem xmlns:ds="http://schemas.openxmlformats.org/officeDocument/2006/customXml" ds:itemID="{583560F5-437C-4FCF-8AC3-2E78B798B395}">
   <ds:schemaRefs>
     <ds:schemaRef ds:uri="http://schemas.openxmlformats.org/officeDocument/2006/bibliography"/>
   </ds:schemaRefs>

</xml_diff>